<commit_message>
Changed the header. Also, #UseCase
</commit_message>
<xml_diff>
--- a/System_UseCaseTemplate.docx
+++ b/System_UseCaseTemplate.docx
@@ -1,6 +1,6 @@
 
 <file path=word/document.xml><?xml version="1.0" encoding="utf-8"?>
-<w:document xmlns:wpc="http://schemas.microsoft.com/office/word/2010/wordprocessingCanvas" xmlns:mc="http://schemas.openxmlformats.org/markup-compatibility/2006" xmlns:o="urn:schemas-microsoft-com:office:office" xmlns:r="http://schemas.openxmlformats.org/officeDocument/2006/relationships" xmlns:m="http://schemas.openxmlformats.org/officeDocument/2006/math" xmlns:v="urn:schemas-microsoft-com:vml" xmlns:wp14="http://schemas.microsoft.com/office/word/2010/wordprocessingDrawing" xmlns:wp="http://schemas.openxmlformats.org/drawingml/2006/wordprocessingDrawing" xmlns:w10="urn:schemas-microsoft-com:office:word" xmlns:w="http://schemas.openxmlformats.org/wordprocessingml/2006/main" xmlns:w14="http://schemas.microsoft.com/office/word/2010/wordml" xmlns:wpg="http://schemas.microsoft.com/office/word/2010/wordprocessingGroup" xmlns:wpi="http://schemas.microsoft.com/office/word/2010/wordprocessingInk" xmlns:wne="http://schemas.microsoft.com/office/word/2006/wordml" xmlns:wps="http://schemas.microsoft.com/office/word/2010/wordprocessingShape" mc:Ignorable="w14 wp14">
+<w:document xmlns:wpc="http://schemas.microsoft.com/office/word/2010/wordprocessingCanvas" xmlns:mc="http://schemas.openxmlformats.org/markup-compatibility/2006" xmlns:o="urn:schemas-microsoft-com:office:office" xmlns:r="http://schemas.openxmlformats.org/officeDocument/2006/relationships" xmlns:m="http://schemas.openxmlformats.org/officeDocument/2006/math" xmlns:v="urn:schemas-microsoft-com:vml" xmlns:wp14="http://schemas.microsoft.com/office/word/2010/wordprocessingDrawing" xmlns:wp="http://schemas.openxmlformats.org/drawingml/2006/wordprocessingDrawing" xmlns:w10="urn:schemas-microsoft-com:office:word" xmlns:w="http://schemas.openxmlformats.org/wordprocessingml/2006/main" xmlns:w14="http://schemas.microsoft.com/office/word/2010/wordml" xmlns:w15="http://schemas.microsoft.com/office/word/2012/wordml" xmlns:wpg="http://schemas.microsoft.com/office/word/2010/wordprocessingGroup" xmlns:wpi="http://schemas.microsoft.com/office/word/2010/wordprocessingInk" xmlns:wne="http://schemas.microsoft.com/office/word/2006/wordml" xmlns:wps="http://schemas.microsoft.com/office/word/2010/wordprocessingShape" mc:Ignorable="w14 w15 wp14">
   <w:body>
     <w:p>
       <w:pPr>
@@ -434,43 +434,43 @@
         <w:autoSpaceDN w:val="0"/>
         <w:adjustRightInd w:val="0"/>
       </w:pPr>
-    </w:p>
-    <w:p>
-      <w:pPr>
-        <w:widowControl w:val="0"/>
-        <w:autoSpaceDE w:val="0"/>
-        <w:autoSpaceDN w:val="0"/>
-        <w:adjustRightInd w:val="0"/>
-      </w:pPr>
-    </w:p>
-    <w:p>
-      <w:pPr>
-        <w:widowControl w:val="0"/>
-        <w:autoSpaceDE w:val="0"/>
-        <w:autoSpaceDN w:val="0"/>
-        <w:adjustRightInd w:val="0"/>
-      </w:pPr>
-    </w:p>
-    <w:p>
-      <w:pPr>
-        <w:widowControl w:val="0"/>
-        <w:autoSpaceDE w:val="0"/>
-        <w:autoSpaceDN w:val="0"/>
-        <w:adjustRightInd w:val="0"/>
-      </w:pPr>
-    </w:p>
-    <w:p>
-      <w:pPr>
-        <w:widowControl w:val="0"/>
-        <w:autoSpaceDE w:val="0"/>
-        <w:autoSpaceDN w:val="0"/>
-        <w:adjustRightInd w:val="0"/>
-      </w:pPr>
-      <w:r>
-        <w:t>Use Case Diagram</w:t>
-      </w:r>
       <w:bookmarkStart w:id="0" w:name="_GoBack"/>
       <w:bookmarkEnd w:id="0"/>
+    </w:p>
+    <w:p>
+      <w:pPr>
+        <w:widowControl w:val="0"/>
+        <w:autoSpaceDE w:val="0"/>
+        <w:autoSpaceDN w:val="0"/>
+        <w:adjustRightInd w:val="0"/>
+      </w:pPr>
+    </w:p>
+    <w:p>
+      <w:pPr>
+        <w:widowControl w:val="0"/>
+        <w:autoSpaceDE w:val="0"/>
+        <w:autoSpaceDN w:val="0"/>
+        <w:adjustRightInd w:val="0"/>
+      </w:pPr>
+    </w:p>
+    <w:p>
+      <w:pPr>
+        <w:widowControl w:val="0"/>
+        <w:autoSpaceDE w:val="0"/>
+        <w:autoSpaceDN w:val="0"/>
+        <w:adjustRightInd w:val="0"/>
+      </w:pPr>
+    </w:p>
+    <w:p>
+      <w:pPr>
+        <w:widowControl w:val="0"/>
+        <w:autoSpaceDE w:val="0"/>
+        <w:autoSpaceDN w:val="0"/>
+        <w:adjustRightInd w:val="0"/>
+      </w:pPr>
+      <w:r>
+        <w:t>Use Case Diagram</w:t>
+      </w:r>
     </w:p>
     <w:p>
       <w:pPr>
@@ -526,7 +526,7 @@
                     </pic:cNvPicPr>
                   </pic:nvPicPr>
                   <pic:blipFill>
-                    <a:blip r:embed="rId7">
+                    <a:blip r:embed="rId6">
                       <a:extLst>
                         <a:ext uri="{28A0092B-C50C-407E-A947-70E740481C1C}">
                           <a14:useLocalDpi xmlns:a14="http://schemas.microsoft.com/office/drawing/2010/main" val="0"/>
@@ -559,7 +559,7 @@
       </w:r>
     </w:p>
     <w:sectPr>
-      <w:headerReference w:type="default" r:id="rId8"/>
+      <w:headerReference w:type="default" r:id="rId7"/>
       <w:pgSz w:w="12240" w:h="15840"/>
       <w:pgMar w:top="1440" w:right="1800" w:bottom="1440" w:left="1800" w:header="720" w:footer="720" w:gutter="0"/>
       <w:cols w:space="720"/>
@@ -570,7 +570,7 @@
 </file>
 
 <file path=word/endnotes.xml><?xml version="1.0" encoding="utf-8"?>
-<w:endnotes xmlns:wpc="http://schemas.microsoft.com/office/word/2010/wordprocessingCanvas" xmlns:mc="http://schemas.openxmlformats.org/markup-compatibility/2006" xmlns:o="urn:schemas-microsoft-com:office:office" xmlns:r="http://schemas.openxmlformats.org/officeDocument/2006/relationships" xmlns:m="http://schemas.openxmlformats.org/officeDocument/2006/math" xmlns:v="urn:schemas-microsoft-com:vml" xmlns:wp14="http://schemas.microsoft.com/office/word/2010/wordprocessingDrawing" xmlns:wp="http://schemas.openxmlformats.org/drawingml/2006/wordprocessingDrawing" xmlns:w10="urn:schemas-microsoft-com:office:word" xmlns:w="http://schemas.openxmlformats.org/wordprocessingml/2006/main" xmlns:w14="http://schemas.microsoft.com/office/word/2010/wordml" xmlns:wpg="http://schemas.microsoft.com/office/word/2010/wordprocessingGroup" xmlns:wpi="http://schemas.microsoft.com/office/word/2010/wordprocessingInk" xmlns:wne="http://schemas.microsoft.com/office/word/2006/wordml" xmlns:wps="http://schemas.microsoft.com/office/word/2010/wordprocessingShape" mc:Ignorable="w14 wp14">
+<w:endnotes xmlns:wpc="http://schemas.microsoft.com/office/word/2010/wordprocessingCanvas" xmlns:mc="http://schemas.openxmlformats.org/markup-compatibility/2006" xmlns:o="urn:schemas-microsoft-com:office:office" xmlns:r="http://schemas.openxmlformats.org/officeDocument/2006/relationships" xmlns:m="http://schemas.openxmlformats.org/officeDocument/2006/math" xmlns:v="urn:schemas-microsoft-com:vml" xmlns:wp14="http://schemas.microsoft.com/office/word/2010/wordprocessingDrawing" xmlns:wp="http://schemas.openxmlformats.org/drawingml/2006/wordprocessingDrawing" xmlns:w10="urn:schemas-microsoft-com:office:word" xmlns:w="http://schemas.openxmlformats.org/wordprocessingml/2006/main" xmlns:w14="http://schemas.microsoft.com/office/word/2010/wordml" xmlns:w15="http://schemas.microsoft.com/office/word/2012/wordml" xmlns:wpg="http://schemas.microsoft.com/office/word/2010/wordprocessingGroup" xmlns:wpi="http://schemas.microsoft.com/office/word/2010/wordprocessingInk" xmlns:wne="http://schemas.microsoft.com/office/word/2006/wordml" xmlns:wps="http://schemas.microsoft.com/office/word/2010/wordprocessingShape" mc:Ignorable="w14 w15 wp14">
   <w:endnote w:type="separator" w:id="-1">
     <w:p>
       <w:r>
@@ -589,7 +589,7 @@
 </file>
 
 <file path=word/footnotes.xml><?xml version="1.0" encoding="utf-8"?>
-<w:footnotes xmlns:wpc="http://schemas.microsoft.com/office/word/2010/wordprocessingCanvas" xmlns:mc="http://schemas.openxmlformats.org/markup-compatibility/2006" xmlns:o="urn:schemas-microsoft-com:office:office" xmlns:r="http://schemas.openxmlformats.org/officeDocument/2006/relationships" xmlns:m="http://schemas.openxmlformats.org/officeDocument/2006/math" xmlns:v="urn:schemas-microsoft-com:vml" xmlns:wp14="http://schemas.microsoft.com/office/word/2010/wordprocessingDrawing" xmlns:wp="http://schemas.openxmlformats.org/drawingml/2006/wordprocessingDrawing" xmlns:w10="urn:schemas-microsoft-com:office:word" xmlns:w="http://schemas.openxmlformats.org/wordprocessingml/2006/main" xmlns:w14="http://schemas.microsoft.com/office/word/2010/wordml" xmlns:wpg="http://schemas.microsoft.com/office/word/2010/wordprocessingGroup" xmlns:wpi="http://schemas.microsoft.com/office/word/2010/wordprocessingInk" xmlns:wne="http://schemas.microsoft.com/office/word/2006/wordml" xmlns:wps="http://schemas.microsoft.com/office/word/2010/wordprocessingShape" mc:Ignorable="w14 wp14">
+<w:footnotes xmlns:wpc="http://schemas.microsoft.com/office/word/2010/wordprocessingCanvas" xmlns:mc="http://schemas.openxmlformats.org/markup-compatibility/2006" xmlns:o="urn:schemas-microsoft-com:office:office" xmlns:r="http://schemas.openxmlformats.org/officeDocument/2006/relationships" xmlns:m="http://schemas.openxmlformats.org/officeDocument/2006/math" xmlns:v="urn:schemas-microsoft-com:vml" xmlns:wp14="http://schemas.microsoft.com/office/word/2010/wordprocessingDrawing" xmlns:wp="http://schemas.openxmlformats.org/drawingml/2006/wordprocessingDrawing" xmlns:w10="urn:schemas-microsoft-com:office:word" xmlns:w="http://schemas.openxmlformats.org/wordprocessingml/2006/main" xmlns:w14="http://schemas.microsoft.com/office/word/2010/wordml" xmlns:w15="http://schemas.microsoft.com/office/word/2012/wordml" xmlns:wpg="http://schemas.microsoft.com/office/word/2010/wordprocessingGroup" xmlns:wpi="http://schemas.microsoft.com/office/word/2010/wordprocessingInk" xmlns:wne="http://schemas.microsoft.com/office/word/2006/wordml" xmlns:wps="http://schemas.microsoft.com/office/word/2010/wordprocessingShape" mc:Ignorable="w14 w15 wp14">
   <w:footnote w:type="separator" w:id="-1">
     <w:p>
       <w:r>
@@ -608,61 +608,75 @@
 </file>
 
 <file path=word/header1.xml><?xml version="1.0" encoding="utf-8"?>
-<w:hdr xmlns:wpc="http://schemas.microsoft.com/office/word/2010/wordprocessingCanvas" xmlns:mc="http://schemas.openxmlformats.org/markup-compatibility/2006" xmlns:o="urn:schemas-microsoft-com:office:office" xmlns:r="http://schemas.openxmlformats.org/officeDocument/2006/relationships" xmlns:m="http://schemas.openxmlformats.org/officeDocument/2006/math" xmlns:v="urn:schemas-microsoft-com:vml" xmlns:wp14="http://schemas.microsoft.com/office/word/2010/wordprocessingDrawing" xmlns:wp="http://schemas.openxmlformats.org/drawingml/2006/wordprocessingDrawing" xmlns:w10="urn:schemas-microsoft-com:office:word" xmlns:w="http://schemas.openxmlformats.org/wordprocessingml/2006/main" xmlns:w14="http://schemas.microsoft.com/office/word/2010/wordml" xmlns:wpg="http://schemas.microsoft.com/office/word/2010/wordprocessingGroup" xmlns:wpi="http://schemas.microsoft.com/office/word/2010/wordprocessingInk" xmlns:wne="http://schemas.microsoft.com/office/word/2006/wordml" xmlns:wps="http://schemas.microsoft.com/office/word/2010/wordprocessingShape" mc:Ignorable="w14 wp14">
+<w:hdr xmlns:wpc="http://schemas.microsoft.com/office/word/2010/wordprocessingCanvas" xmlns:mc="http://schemas.openxmlformats.org/markup-compatibility/2006" xmlns:o="urn:schemas-microsoft-com:office:office" xmlns:r="http://schemas.openxmlformats.org/officeDocument/2006/relationships" xmlns:m="http://schemas.openxmlformats.org/officeDocument/2006/math" xmlns:v="urn:schemas-microsoft-com:vml" xmlns:wp14="http://schemas.microsoft.com/office/word/2010/wordprocessingDrawing" xmlns:wp="http://schemas.openxmlformats.org/drawingml/2006/wordprocessingDrawing" xmlns:w10="urn:schemas-microsoft-com:office:word" xmlns:w="http://schemas.openxmlformats.org/wordprocessingml/2006/main" xmlns:w14="http://schemas.microsoft.com/office/word/2010/wordml" xmlns:w15="http://schemas.microsoft.com/office/word/2012/wordml" xmlns:wpg="http://schemas.microsoft.com/office/word/2010/wordprocessingGroup" xmlns:wpi="http://schemas.microsoft.com/office/word/2010/wordprocessingInk" xmlns:wne="http://schemas.microsoft.com/office/word/2006/wordml" xmlns:wps="http://schemas.microsoft.com/office/word/2010/wordprocessingShape" mc:Ignorable="w14 w15 wp14">
   <w:p>
     <w:pPr>
       <w:pStyle w:val="Header"/>
+      <w:tabs>
+        <w:tab w:val="clear" w:pos="4680"/>
+        <w:tab w:val="clear" w:pos="9360"/>
+        <w:tab w:val="right" w:pos="8640"/>
+      </w:tabs>
+      <w:jc w:val="right"/>
     </w:pPr>
     <w:r>
+      <w:rPr>
+        <w:u w:val="single"/>
+      </w:rPr>
+      <w:t>Team HueHueHueHue</w:t>
+    </w:r>
+    <w:r>
+      <w:tab/>
       <w:t>Kyle Bechtel</w:t>
     </w:r>
   </w:p>
   <w:p>
     <w:pPr>
       <w:pStyle w:val="Header"/>
-    </w:pPr>
-    <w:proofErr w:type="spellStart"/>
-    <w:r>
-      <w:t>Dhruval</w:t>
-    </w:r>
-    <w:proofErr w:type="spellEnd"/>
-    <w:r>
-      <w:t xml:space="preserve"> </w:t>
-    </w:r>
-    <w:proofErr w:type="spellStart"/>
-    <w:r>
-      <w:t>Darji</w:t>
-    </w:r>
-    <w:proofErr w:type="spellEnd"/>
-  </w:p>
-  <w:p>
-    <w:pPr>
-      <w:pStyle w:val="Header"/>
+      <w:tabs>
+        <w:tab w:val="clear" w:pos="4680"/>
+        <w:tab w:val="clear" w:pos="9360"/>
+        <w:tab w:val="left" w:pos="6135"/>
+        <w:tab w:val="right" w:pos="8640"/>
+      </w:tabs>
     </w:pPr>
     <w:r>
-      <w:t xml:space="preserve">Han </w:t>
+      <w:t>Dhruval Darji</w:t>
     </w:r>
-    <w:proofErr w:type="spellStart"/>
     <w:r>
-      <w:t>Htet</w:t>
+      <w:tab/>
     </w:r>
-    <w:proofErr w:type="spellEnd"/>
-  </w:p>
-  <w:p>
-    <w:pPr>
-      <w:pStyle w:val="Header"/>
-    </w:pPr>
     <w:r>
-      <w:t>Marie Ibrahim</w:t>
+      <w:tab/>
+      <w:t>Han Htet</w:t>
     </w:r>
   </w:p>
   <w:p>
     <w:pPr>
       <w:pStyle w:val="Header"/>
+      <w:tabs>
+        <w:tab w:val="clear" w:pos="4680"/>
+        <w:tab w:val="clear" w:pos="9360"/>
+        <w:tab w:val="right" w:pos="8640"/>
+      </w:tabs>
     </w:pPr>
     <w:r>
+      <w:t>Marie Ibrahim</w:t>
+    </w:r>
+    <w:r>
+      <w:tab/>
       <w:t>Manuel Ruiz</w:t>
     </w:r>
+  </w:p>
+  <w:p>
+    <w:pPr>
+      <w:pStyle w:val="Header"/>
+      <w:tabs>
+        <w:tab w:val="clear" w:pos="4680"/>
+        <w:tab w:val="clear" w:pos="9360"/>
+        <w:tab w:val="right" w:pos="8640"/>
+      </w:tabs>
+    </w:pPr>
   </w:p>
   <w:p>
     <w:pPr>
@@ -673,7 +687,7 @@
 </file>
 
 <file path=word/styles.xml><?xml version="1.0" encoding="utf-8"?>
-<w:styles xmlns:mc="http://schemas.openxmlformats.org/markup-compatibility/2006" xmlns:r="http://schemas.openxmlformats.org/officeDocument/2006/relationships" xmlns:w="http://schemas.openxmlformats.org/wordprocessingml/2006/main" xmlns:w14="http://schemas.microsoft.com/office/word/2010/wordml" mc:Ignorable="w14">
+<w:styles xmlns:mc="http://schemas.openxmlformats.org/markup-compatibility/2006" xmlns:r="http://schemas.openxmlformats.org/officeDocument/2006/relationships" xmlns:w="http://schemas.openxmlformats.org/wordprocessingml/2006/main" xmlns:w14="http://schemas.microsoft.com/office/word/2010/wordml" xmlns:w15="http://schemas.microsoft.com/office/word/2012/wordml" mc:Ignorable="w14 w15">
   <w:docDefaults>
     <w:rPrDefault>
       <w:rPr>
@@ -683,421 +697,378 @@
     </w:rPrDefault>
     <w:pPrDefault/>
   </w:docDefaults>
-  <w:latentStyles w:defLockedState="0" w:defUIPriority="99" w:defSemiHidden="1" w:defUnhideWhenUsed="1" w:defQFormat="0" w:count="267">
-    <w:lsdException w:name="Normal" w:semiHidden="0" w:uiPriority="0" w:unhideWhenUsed="0" w:qFormat="1"/>
-    <w:lsdException w:name="heading 1" w:semiHidden="0" w:uiPriority="9" w:unhideWhenUsed="0" w:qFormat="1"/>
-    <w:lsdException w:name="heading 2" w:uiPriority="9" w:qFormat="1"/>
-    <w:lsdException w:name="heading 3" w:uiPriority="9" w:qFormat="1"/>
-    <w:lsdException w:name="heading 4" w:uiPriority="9" w:qFormat="1"/>
-    <w:lsdException w:name="heading 5" w:uiPriority="9" w:qFormat="1"/>
-    <w:lsdException w:name="heading 6" w:uiPriority="9" w:qFormat="1"/>
-    <w:lsdException w:name="heading 7" w:uiPriority="9" w:qFormat="1"/>
-    <w:lsdException w:name="heading 8" w:uiPriority="9" w:qFormat="1"/>
-    <w:lsdException w:name="heading 9" w:uiPriority="9" w:qFormat="1"/>
-    <w:lsdException w:name="toc 1" w:uiPriority="39"/>
-    <w:lsdException w:name="toc 2" w:uiPriority="39"/>
-    <w:lsdException w:name="toc 3" w:uiPriority="39"/>
-    <w:lsdException w:name="toc 4" w:uiPriority="39"/>
-    <w:lsdException w:name="toc 5" w:uiPriority="39"/>
-    <w:lsdException w:name="toc 6" w:uiPriority="39"/>
-    <w:lsdException w:name="toc 7" w:uiPriority="39"/>
-    <w:lsdException w:name="toc 8" w:uiPriority="39"/>
-    <w:lsdException w:name="toc 9" w:uiPriority="39"/>
-    <w:lsdException w:name="caption" w:uiPriority="35" w:qFormat="1"/>
-    <w:lsdException w:name="Title" w:semiHidden="0" w:uiPriority="10" w:unhideWhenUsed="0" w:qFormat="1"/>
-    <w:lsdException w:name="Default Paragraph Font" w:uiPriority="1"/>
-    <w:lsdException w:name="Subtitle" w:semiHidden="0" w:uiPriority="11" w:unhideWhenUsed="0" w:qFormat="1"/>
-    <w:lsdException w:name="Strong" w:semiHidden="0" w:uiPriority="22" w:unhideWhenUsed="0" w:qFormat="1"/>
-    <w:lsdException w:name="Emphasis" w:semiHidden="0" w:uiPriority="20" w:unhideWhenUsed="0" w:qFormat="1"/>
-    <w:lsdException w:name="Table Grid" w:semiHidden="0" w:uiPriority="59" w:unhideWhenUsed="0"/>
-    <w:lsdException w:name="Placeholder Text" w:unhideWhenUsed="0"/>
-    <w:lsdException w:name="No Spacing" w:semiHidden="0" w:uiPriority="1" w:unhideWhenUsed="0" w:qFormat="1"/>
-    <w:lsdException w:name="Light Shading" w:semiHidden="0" w:uiPriority="60" w:unhideWhenUsed="0"/>
-    <w:lsdException w:name="Light List" w:semiHidden="0" w:uiPriority="61" w:unhideWhenUsed="0"/>
-    <w:lsdException w:name="Light Grid" w:semiHidden="0" w:uiPriority="62" w:unhideWhenUsed="0"/>
-    <w:lsdException w:name="Medium Shading 1" w:semiHidden="0" w:uiPriority="63" w:unhideWhenUsed="0"/>
-    <w:lsdException w:name="Medium Shading 2" w:semiHidden="0" w:uiPriority="64" w:unhideWhenUsed="0"/>
-    <w:lsdException w:name="Medium List 1" w:semiHidden="0" w:uiPriority="65" w:unhideWhenUsed="0"/>
-    <w:lsdException w:name="Medium List 2" w:semiHidden="0" w:uiPriority="66" w:unhideWhenUsed="0"/>
-    <w:lsdException w:name="Medium Grid 1" w:semiHidden="0" w:uiPriority="67" w:unhideWhenUsed="0"/>
-    <w:lsdException w:name="Medium Grid 2" w:semiHidden="0" w:uiPriority="68" w:unhideWhenUsed="0"/>
-    <w:lsdException w:name="Medium Grid 3" w:semiHidden="0" w:uiPriority="69" w:unhideWhenUsed="0"/>
-    <w:lsdException w:name="Dark List" w:semiHidden="0" w:uiPriority="70" w:unhideWhenUsed="0"/>
-    <w:lsdException w:name="Colorful Shading" w:semiHidden="0" w:uiPriority="71" w:unhideWhenUsed="0"/>
-    <w:lsdException w:name="Colorful List" w:semiHidden="0" w:uiPriority="72" w:unhideWhenUsed="0"/>
-    <w:lsdException w:name="Colorful Grid" w:semiHidden="0" w:uiPriority="73" w:unhideWhenUsed="0"/>
-    <w:lsdException w:name="Light Shading Accent 1" w:semiHidden="0" w:uiPriority="60" w:unhideWhenUsed="0"/>
-    <w:lsdException w:name="Light List Accent 1" w:semiHidden="0" w:uiPriority="61" w:unhideWhenUsed="0"/>
-    <w:lsdException w:name="Light Grid Accent 1" w:semiHidden="0" w:uiPriority="62" w:unhideWhenUsed="0"/>
-    <w:lsdException w:name="Medium Shading 1 Accent 1" w:semiHidden="0" w:uiPriority="63" w:unhideWhenUsed="0"/>
-    <w:lsdException w:name="Medium Shading 2 Accent 1" w:semiHidden="0" w:uiPriority="64" w:unhideWhenUsed="0"/>
-    <w:lsdException w:name="Medium List 1 Accent 1" w:semiHidden="0" w:uiPriority="65" w:unhideWhenUsed="0"/>
-    <w:lsdException w:name="Revision" w:unhideWhenUsed="0"/>
-    <w:lsdException w:name="List Paragraph" w:semiHidden="0" w:uiPriority="34" w:unhideWhenUsed="0" w:qFormat="1"/>
-    <w:lsdException w:name="Quote" w:semiHidden="0" w:uiPriority="29" w:unhideWhenUsed="0" w:qFormat="1"/>
-    <w:lsdException w:name="Intense Quote" w:semiHidden="0" w:uiPriority="30" w:unhideWhenUsed="0" w:qFormat="1"/>
-    <w:lsdException w:name="Medium List 2 Accent 1" w:semiHidden="0" w:uiPriority="66" w:unhideWhenUsed="0"/>
-    <w:lsdException w:name="Medium Grid 1 Accent 1" w:semiHidden="0" w:uiPriority="67" w:unhideWhenUsed="0"/>
-    <w:lsdException w:name="Medium Grid 2 Accent 1" w:semiHidden="0" w:uiPriority="68" w:unhideWhenUsed="0"/>
-    <w:lsdException w:name="Medium Grid 3 Accent 1" w:semiHidden="0" w:uiPriority="69" w:unhideWhenUsed="0"/>
-    <w:lsdException w:name="Dark List Accent 1" w:semiHidden="0" w:uiPriority="70" w:unhideWhenUsed="0"/>
-    <w:lsdException w:name="Colorful Shading Accent 1" w:semiHidden="0" w:uiPriority="71" w:unhideWhenUsed="0"/>
-    <w:lsdException w:name="Colorful List Accent 1" w:semiHidden="0" w:uiPriority="72" w:unhideWhenUsed="0"/>
-    <w:lsdException w:name="Colorful Grid Accent 1" w:semiHidden="0" w:uiPriority="73" w:unhideWhenUsed="0"/>
-    <w:lsdException w:name="Light Shading Accent 2" w:semiHidden="0" w:uiPriority="60" w:unhideWhenUsed="0"/>
-    <w:lsdException w:name="Light List Accent 2" w:semiHidden="0" w:uiPriority="61" w:unhideWhenUsed="0"/>
-    <w:lsdException w:name="Light Grid Accent 2" w:semiHidden="0" w:uiPriority="62" w:unhideWhenUsed="0"/>
-    <w:lsdException w:name="Medium Shading 1 Accent 2" w:semiHidden="0" w:uiPriority="63" w:unhideWhenUsed="0"/>
-    <w:lsdException w:name="Medium Shading 2 Accent 2" w:semiHidden="0" w:uiPriority="64" w:unhideWhenUsed="0"/>
-    <w:lsdException w:name="Medium List 1 Accent 2" w:semiHidden="0" w:uiPriority="65" w:unhideWhenUsed="0"/>
-    <w:lsdException w:name="Medium List 2 Accent 2" w:semiHidden="0" w:uiPriority="66" w:unhideWhenUsed="0"/>
-    <w:lsdException w:name="Medium Grid 1 Accent 2" w:semiHidden="0" w:uiPriority="67" w:unhideWhenUsed="0"/>
-    <w:lsdException w:name="Medium Grid 2 Accent 2" w:semiHidden="0" w:uiPriority="68" w:unhideWhenUsed="0"/>
-    <w:lsdException w:name="Medium Grid 3 Accent 2" w:semiHidden="0" w:uiPriority="69" w:unhideWhenUsed="0"/>
-    <w:lsdException w:name="Dark List Accent 2" w:semiHidden="0" w:uiPriority="70" w:unhideWhenUsed="0"/>
-    <w:lsdException w:name="Colorful Shading Accent 2" w:semiHidden="0" w:uiPriority="71" w:unhideWhenUsed="0"/>
-    <w:lsdException w:name="Colorful List Accent 2" w:semiHidden="0" w:uiPriority="72" w:unhideWhenUsed="0"/>
-    <w:lsdException w:name="Colorful Grid Accent 2" w:semiHidden="0" w:uiPriority="73" w:unhideWhenUsed="0"/>
-    <w:lsdException w:name="Light Shading Accent 3" w:semiHidden="0" w:uiPriority="60" w:unhideWhenUsed="0"/>
-    <w:lsdException w:name="Light List Accent 3" w:semiHidden="0" w:uiPriority="61" w:unhideWhenUsed="0"/>
-    <w:lsdException w:name="Light Grid Accent 3" w:semiHidden="0" w:uiPriority="62" w:unhideWhenUsed="0"/>
-    <w:lsdException w:name="Medium Shading 1 Accent 3" w:semiHidden="0" w:uiPriority="63" w:unhideWhenUsed="0"/>
-    <w:lsdException w:name="Medium Shading 2 Accent 3" w:semiHidden="0" w:uiPriority="64" w:unhideWhenUsed="0"/>
-    <w:lsdException w:name="Medium List 1 Accent 3" w:semiHidden="0" w:uiPriority="65" w:unhideWhenUsed="0"/>
-    <w:lsdException w:name="Medium List 2 Accent 3" w:semiHidden="0" w:uiPriority="66" w:unhideWhenUsed="0"/>
-    <w:lsdException w:name="Medium Grid 1 Accent 3" w:semiHidden="0" w:uiPriority="67" w:unhideWhenUsed="0"/>
-    <w:lsdException w:name="Medium Grid 2 Accent 3" w:semiHidden="0" w:uiPriority="68" w:unhideWhenUsed="0"/>
-    <w:lsdException w:name="Medium Grid 3 Accent 3" w:semiHidden="0" w:uiPriority="69" w:unhideWhenUsed="0"/>
-    <w:lsdException w:name="Dark List Accent 3" w:semiHidden="0" w:uiPriority="70" w:unhideWhenUsed="0"/>
-    <w:lsdException w:name="Colorful Shading Accent 3" w:semiHidden="0" w:uiPriority="71" w:unhideWhenUsed="0"/>
-    <w:lsdException w:name="Colorful List Accent 3" w:semiHidden="0" w:uiPriority="72" w:unhideWhenUsed="0"/>
-    <w:lsdException w:name="Colorful Grid Accent 3" w:semiHidden="0" w:uiPriority="73" w:unhideWhenUsed="0"/>
-    <w:lsdException w:name="Light Shading Accent 4" w:semiHidden="0" w:uiPriority="60" w:unhideWhenUsed="0"/>
-    <w:lsdException w:name="Light List Accent 4" w:semiHidden="0" w:uiPriority="61" w:unhideWhenUsed="0"/>
-    <w:lsdException w:name="Light Grid Accent 4" w:semiHidden="0" w:uiPriority="62" w:unhideWhenUsed="0"/>
-    <w:lsdException w:name="Medium Shading 1 Accent 4" w:semiHidden="0" w:uiPriority="63" w:unhideWhenUsed="0"/>
-    <w:lsdException w:name="Medium Shading 2 Accent 4" w:semiHidden="0" w:uiPriority="64" w:unhideWhenUsed="0"/>
-    <w:lsdException w:name="Medium List 1 Accent 4" w:semiHidden="0" w:uiPriority="65" w:unhideWhenUsed="0"/>
-    <w:lsdException w:name="Medium List 2 Accent 4" w:semiHidden="0" w:uiPriority="66" w:unhideWhenUsed="0"/>
-    <w:lsdException w:name="Medium Grid 1 Accent 4" w:semiHidden="0" w:uiPriority="67" w:unhideWhenUsed="0"/>
-    <w:lsdException w:name="Medium Grid 2 Accent 4" w:semiHidden="0" w:uiPriority="68" w:unhideWhenUsed="0"/>
-    <w:lsdException w:name="Medium Grid 3 Accent 4" w:semiHidden="0" w:uiPriority="69" w:unhideWhenUsed="0"/>
-    <w:lsdException w:name="Dark List Accent 4" w:semiHidden="0" w:uiPriority="70" w:unhideWhenUsed="0"/>
-    <w:lsdException w:name="Colorful Shading Accent 4" w:semiHidden="0" w:uiPriority="71" w:unhideWhenUsed="0"/>
-    <w:lsdException w:name="Colorful List Accent 4" w:semiHidden="0" w:uiPriority="72" w:unhideWhenUsed="0"/>
-    <w:lsdException w:name="Colorful Grid Accent 4" w:semiHidden="0" w:uiPriority="73" w:unhideWhenUsed="0"/>
-    <w:lsdException w:name="Light Shading Accent 5" w:semiHidden="0" w:uiPriority="60" w:unhideWhenUsed="0"/>
-    <w:lsdException w:name="Light List Accent 5" w:semiHidden="0" w:uiPriority="61" w:unhideWhenUsed="0"/>
-    <w:lsdException w:name="Light Grid Accent 5" w:semiHidden="0" w:uiPriority="62" w:unhideWhenUsed="0"/>
-    <w:lsdException w:name="Medium Shading 1 Accent 5" w:semiHidden="0" w:uiPriority="63" w:unhideWhenUsed="0"/>
-    <w:lsdException w:name="Medium Shading 2 Accent 5" w:semiHidden="0" w:uiPriority="64" w:unhideWhenUsed="0"/>
-    <w:lsdException w:name="Medium List 1 Accent 5" w:semiHidden="0" w:uiPriority="65" w:unhideWhenUsed="0"/>
-    <w:lsdException w:name="Medium List 2 Accent 5" w:semiHidden="0" w:uiPriority="66" w:unhideWhenUsed="0"/>
-    <w:lsdException w:name="Medium Grid 1 Accent 5" w:semiHidden="0" w:uiPriority="67" w:unhideWhenUsed="0"/>
-    <w:lsdException w:name="Medium Grid 2 Accent 5" w:semiHidden="0" w:uiPriority="68" w:unhideWhenUsed="0"/>
-    <w:lsdException w:name="Medium Grid 3 Accent 5" w:semiHidden="0" w:uiPriority="69" w:unhideWhenUsed="0"/>
-    <w:lsdException w:name="Dark List Accent 5" w:semiHidden="0" w:uiPriority="70" w:unhideWhenUsed="0"/>
-    <w:lsdException w:name="Colorful Shading Accent 5" w:semiHidden="0" w:uiPriority="71" w:unhideWhenUsed="0"/>
-    <w:lsdException w:name="Colorful List Accent 5" w:semiHidden="0" w:uiPriority="72" w:unhideWhenUsed="0"/>
-    <w:lsdException w:name="Colorful Grid Accent 5" w:semiHidden="0" w:uiPriority="73" w:unhideWhenUsed="0"/>
-    <w:lsdException w:name="Light Shading Accent 6" w:semiHidden="0" w:uiPriority="60" w:unhideWhenUsed="0"/>
-    <w:lsdException w:name="Light List Accent 6" w:semiHidden="0" w:uiPriority="61" w:unhideWhenUsed="0"/>
-    <w:lsdException w:name="Light Grid Accent 6" w:semiHidden="0" w:uiPriority="62" w:unhideWhenUsed="0"/>
-    <w:lsdException w:name="Medium Shading 1 Accent 6" w:semiHidden="0" w:uiPriority="63" w:unhideWhenUsed="0"/>
-    <w:lsdException w:name="Medium Shading 2 Accent 6" w:semiHidden="0" w:uiPriority="64" w:unhideWhenUsed="0"/>
-    <w:lsdException w:name="Medium List 1 Accent 6" w:semiHidden="0" w:uiPriority="65" w:unhideWhenUsed="0"/>
-    <w:lsdException w:name="Medium List 2 Accent 6" w:semiHidden="0" w:uiPriority="66" w:unhideWhenUsed="0"/>
-    <w:lsdException w:name="Medium Grid 1 Accent 6" w:semiHidden="0" w:uiPriority="67" w:unhideWhenUsed="0"/>
-    <w:lsdException w:name="Medium Grid 2 Accent 6" w:semiHidden="0" w:uiPriority="68" w:unhideWhenUsed="0"/>
-    <w:lsdException w:name="Medium Grid 3 Accent 6" w:semiHidden="0" w:uiPriority="69" w:unhideWhenUsed="0"/>
-    <w:lsdException w:name="Dark List Accent 6" w:semiHidden="0" w:uiPriority="70" w:unhideWhenUsed="0"/>
-    <w:lsdException w:name="Colorful Shading Accent 6" w:semiHidden="0" w:uiPriority="71" w:unhideWhenUsed="0"/>
-    <w:lsdException w:name="Colorful List Accent 6" w:semiHidden="0" w:uiPriority="72" w:unhideWhenUsed="0"/>
-    <w:lsdException w:name="Colorful Grid Accent 6" w:semiHidden="0" w:uiPriority="73" w:unhideWhenUsed="0"/>
-    <w:lsdException w:name="Subtle Emphasis" w:semiHidden="0" w:uiPriority="19" w:unhideWhenUsed="0" w:qFormat="1"/>
-    <w:lsdException w:name="Intense Emphasis" w:semiHidden="0" w:uiPriority="21" w:unhideWhenUsed="0" w:qFormat="1"/>
-    <w:lsdException w:name="Subtle Reference" w:semiHidden="0" w:uiPriority="31" w:unhideWhenUsed="0" w:qFormat="1"/>
-    <w:lsdException w:name="Intense Reference" w:semiHidden="0" w:uiPriority="32" w:unhideWhenUsed="0" w:qFormat="1"/>
-    <w:lsdException w:name="Book Title" w:semiHidden="0" w:uiPriority="33" w:unhideWhenUsed="0" w:qFormat="1"/>
-    <w:lsdException w:name="Bibliography" w:uiPriority="37"/>
-    <w:lsdException w:name="TOC Heading" w:uiPriority="39" w:qFormat="1"/>
-  </w:latentStyles>
-  <w:style w:type="paragraph" w:default="1" w:styleId="Normal">
-    <w:name w:val="Normal"/>
-    <w:qFormat/>
-    <w:rsid w:val="006D0E84"/>
-    <w:rPr>
-      <w:sz w:val="24"/>
-      <w:szCs w:val="24"/>
-    </w:rPr>
-  </w:style>
-  <w:style w:type="character" w:default="1" w:styleId="DefaultParagraphFont">
-    <w:name w:val="Default Paragraph Font"/>
-    <w:uiPriority w:val="1"/>
-    <w:semiHidden/>
-    <w:unhideWhenUsed/>
-  </w:style>
-  <w:style w:type="table" w:default="1" w:styleId="TableNormal">
-    <w:name w:val="Normal Table"/>
-    <w:uiPriority w:val="99"/>
-    <w:semiHidden/>
-    <w:unhideWhenUsed/>
-    <w:tblPr>
-      <w:tblInd w:w="0" w:type="dxa"/>
-      <w:tblCellMar>
-        <w:top w:w="0" w:type="dxa"/>
-        <w:left w:w="108" w:type="dxa"/>
-        <w:bottom w:w="0" w:type="dxa"/>
-        <w:right w:w="108" w:type="dxa"/>
-      </w:tblCellMar>
-    </w:tblPr>
-  </w:style>
-  <w:style w:type="numbering" w:default="1" w:styleId="NoList">
-    <w:name w:val="No List"/>
-    <w:uiPriority w:val="99"/>
-    <w:semiHidden/>
-    <w:unhideWhenUsed/>
-  </w:style>
-  <w:style w:type="paragraph" w:styleId="NormalWeb">
-    <w:name w:val="Normal (Web)"/>
-    <w:basedOn w:val="Normal"/>
-    <w:uiPriority w:val="99"/>
-    <w:semiHidden/>
-    <w:unhideWhenUsed/>
-    <w:rsid w:val="00975CBB"/>
-    <w:pPr>
-      <w:spacing w:before="100" w:beforeAutospacing="1" w:after="100" w:afterAutospacing="1"/>
-    </w:pPr>
-  </w:style>
-  <w:style w:type="paragraph" w:styleId="Header">
-    <w:name w:val="header"/>
-    <w:basedOn w:val="Normal"/>
-    <w:link w:val="HeaderChar"/>
-    <w:uiPriority w:val="99"/>
-    <w:unhideWhenUsed/>
-    <w:rsid w:val="00BC565D"/>
-    <w:pPr>
-      <w:tabs>
-        <w:tab w:val="center" w:pos="4680"/>
-        <w:tab w:val="right" w:pos="9360"/>
-      </w:tabs>
-    </w:pPr>
-  </w:style>
-  <w:style w:type="character" w:customStyle="1" w:styleId="HeaderChar">
-    <w:name w:val="Header Char"/>
-    <w:basedOn w:val="DefaultParagraphFont"/>
-    <w:link w:val="Header"/>
-    <w:uiPriority w:val="99"/>
-    <w:rsid w:val="00BC565D"/>
-    <w:rPr>
-      <w:sz w:val="24"/>
-      <w:szCs w:val="24"/>
-    </w:rPr>
-  </w:style>
-  <w:style w:type="paragraph" w:styleId="Footer">
-    <w:name w:val="footer"/>
-    <w:basedOn w:val="Normal"/>
-    <w:link w:val="FooterChar"/>
-    <w:uiPriority w:val="99"/>
-    <w:unhideWhenUsed/>
-    <w:rsid w:val="00BC565D"/>
-    <w:pPr>
-      <w:tabs>
-        <w:tab w:val="center" w:pos="4680"/>
-        <w:tab w:val="right" w:pos="9360"/>
-      </w:tabs>
-    </w:pPr>
-  </w:style>
-  <w:style w:type="character" w:customStyle="1" w:styleId="FooterChar">
-    <w:name w:val="Footer Char"/>
-    <w:basedOn w:val="DefaultParagraphFont"/>
-    <w:link w:val="Footer"/>
-    <w:uiPriority w:val="99"/>
-    <w:rsid w:val="00BC565D"/>
-    <w:rPr>
-      <w:sz w:val="24"/>
-      <w:szCs w:val="24"/>
-    </w:rPr>
-  </w:style>
-  <w:style w:type="paragraph" w:styleId="BalloonText">
-    <w:name w:val="Balloon Text"/>
-    <w:basedOn w:val="Normal"/>
-    <w:link w:val="BalloonTextChar"/>
-    <w:uiPriority w:val="99"/>
-    <w:semiHidden/>
-    <w:unhideWhenUsed/>
-    <w:rsid w:val="00BC694D"/>
-    <w:rPr>
-      <w:rFonts w:ascii="Tahoma" w:hAnsi="Tahoma" w:cs="Tahoma"/>
-      <w:sz w:val="16"/>
-      <w:szCs w:val="16"/>
-    </w:rPr>
-  </w:style>
-  <w:style w:type="character" w:customStyle="1" w:styleId="BalloonTextChar">
-    <w:name w:val="Balloon Text Char"/>
-    <w:basedOn w:val="DefaultParagraphFont"/>
-    <w:link w:val="BalloonText"/>
-    <w:uiPriority w:val="99"/>
-    <w:semiHidden/>
-    <w:rsid w:val="00BC694D"/>
-    <w:rPr>
-      <w:rFonts w:ascii="Tahoma" w:hAnsi="Tahoma" w:cs="Tahoma"/>
-      <w:sz w:val="16"/>
-      <w:szCs w:val="16"/>
-    </w:rPr>
-  </w:style>
-</w:styles>
-</file>
-
-<file path=word/stylesWithEffects.xml><?xml version="1.0" encoding="utf-8"?>
-<w:styles xmlns:wpc="http://schemas.microsoft.com/office/word/2010/wordprocessingCanvas" xmlns:mc="http://schemas.openxmlformats.org/markup-compatibility/2006" xmlns:o="urn:schemas-microsoft-com:office:office" xmlns:r="http://schemas.openxmlformats.org/officeDocument/2006/relationships" xmlns:m="http://schemas.openxmlformats.org/officeDocument/2006/math" xmlns:v="urn:schemas-microsoft-com:vml" xmlns:wp14="http://schemas.microsoft.com/office/word/2010/wordprocessingDrawing" xmlns:wp="http://schemas.openxmlformats.org/drawingml/2006/wordprocessingDrawing" xmlns:w10="urn:schemas-microsoft-com:office:word" xmlns:w="http://schemas.openxmlformats.org/wordprocessingml/2006/main" xmlns:w14="http://schemas.microsoft.com/office/word/2010/wordml" xmlns:wpg="http://schemas.microsoft.com/office/word/2010/wordprocessingGroup" xmlns:wpi="http://schemas.microsoft.com/office/word/2010/wordprocessingInk" xmlns:wne="http://schemas.microsoft.com/office/word/2006/wordml" xmlns:wps="http://schemas.microsoft.com/office/word/2010/wordprocessingShape" mc:Ignorable="w14 wp14">
-  <w:docDefaults>
-    <w:rPrDefault>
-      <w:rPr>
-        <w:rFonts w:ascii="Times New Roman" w:eastAsia="Times New Roman" w:hAnsi="Times New Roman" w:cs="Times New Roman"/>
-        <w:lang w:val="en-US" w:eastAsia="en-US" w:bidi="ar-SA"/>
-      </w:rPr>
-    </w:rPrDefault>
-    <w:pPrDefault/>
-  </w:docDefaults>
-  <w:latentStyles w:defLockedState="0" w:defUIPriority="99" w:defSemiHidden="1" w:defUnhideWhenUsed="1" w:defQFormat="0" w:count="267">
-    <w:lsdException w:name="Normal" w:semiHidden="0" w:uiPriority="0" w:unhideWhenUsed="0" w:qFormat="1"/>
-    <w:lsdException w:name="heading 1" w:semiHidden="0" w:uiPriority="9" w:unhideWhenUsed="0" w:qFormat="1"/>
-    <w:lsdException w:name="heading 2" w:uiPriority="9" w:qFormat="1"/>
-    <w:lsdException w:name="heading 3" w:uiPriority="9" w:qFormat="1"/>
-    <w:lsdException w:name="heading 4" w:uiPriority="9" w:qFormat="1"/>
-    <w:lsdException w:name="heading 5" w:uiPriority="9" w:qFormat="1"/>
-    <w:lsdException w:name="heading 6" w:uiPriority="9" w:qFormat="1"/>
-    <w:lsdException w:name="heading 7" w:uiPriority="9" w:qFormat="1"/>
-    <w:lsdException w:name="heading 8" w:uiPriority="9" w:qFormat="1"/>
-    <w:lsdException w:name="heading 9" w:uiPriority="9" w:qFormat="1"/>
-    <w:lsdException w:name="toc 1" w:uiPriority="39"/>
-    <w:lsdException w:name="toc 2" w:uiPriority="39"/>
-    <w:lsdException w:name="toc 3" w:uiPriority="39"/>
-    <w:lsdException w:name="toc 4" w:uiPriority="39"/>
-    <w:lsdException w:name="toc 5" w:uiPriority="39"/>
-    <w:lsdException w:name="toc 6" w:uiPriority="39"/>
-    <w:lsdException w:name="toc 7" w:uiPriority="39"/>
-    <w:lsdException w:name="toc 8" w:uiPriority="39"/>
-    <w:lsdException w:name="toc 9" w:uiPriority="39"/>
-    <w:lsdException w:name="caption" w:uiPriority="35" w:qFormat="1"/>
-    <w:lsdException w:name="Title" w:semiHidden="0" w:uiPriority="10" w:unhideWhenUsed="0" w:qFormat="1"/>
-    <w:lsdException w:name="Default Paragraph Font" w:uiPriority="1"/>
-    <w:lsdException w:name="Subtitle" w:semiHidden="0" w:uiPriority="11" w:unhideWhenUsed="0" w:qFormat="1"/>
-    <w:lsdException w:name="Strong" w:semiHidden="0" w:uiPriority="22" w:unhideWhenUsed="0" w:qFormat="1"/>
-    <w:lsdException w:name="Emphasis" w:semiHidden="0" w:uiPriority="20" w:unhideWhenUsed="0" w:qFormat="1"/>
-    <w:lsdException w:name="Table Grid" w:semiHidden="0" w:uiPriority="59" w:unhideWhenUsed="0"/>
-    <w:lsdException w:name="Placeholder Text" w:unhideWhenUsed="0"/>
-    <w:lsdException w:name="No Spacing" w:semiHidden="0" w:uiPriority="1" w:unhideWhenUsed="0" w:qFormat="1"/>
-    <w:lsdException w:name="Light Shading" w:semiHidden="0" w:uiPriority="60" w:unhideWhenUsed="0"/>
-    <w:lsdException w:name="Light List" w:semiHidden="0" w:uiPriority="61" w:unhideWhenUsed="0"/>
-    <w:lsdException w:name="Light Grid" w:semiHidden="0" w:uiPriority="62" w:unhideWhenUsed="0"/>
-    <w:lsdException w:name="Medium Shading 1" w:semiHidden="0" w:uiPriority="63" w:unhideWhenUsed="0"/>
-    <w:lsdException w:name="Medium Shading 2" w:semiHidden="0" w:uiPriority="64" w:unhideWhenUsed="0"/>
-    <w:lsdException w:name="Medium List 1" w:semiHidden="0" w:uiPriority="65" w:unhideWhenUsed="0"/>
-    <w:lsdException w:name="Medium List 2" w:semiHidden="0" w:uiPriority="66" w:unhideWhenUsed="0"/>
-    <w:lsdException w:name="Medium Grid 1" w:semiHidden="0" w:uiPriority="67" w:unhideWhenUsed="0"/>
-    <w:lsdException w:name="Medium Grid 2" w:semiHidden="0" w:uiPriority="68" w:unhideWhenUsed="0"/>
-    <w:lsdException w:name="Medium Grid 3" w:semiHidden="0" w:uiPriority="69" w:unhideWhenUsed="0"/>
-    <w:lsdException w:name="Dark List" w:semiHidden="0" w:uiPriority="70" w:unhideWhenUsed="0"/>
-    <w:lsdException w:name="Colorful Shading" w:semiHidden="0" w:uiPriority="71" w:unhideWhenUsed="0"/>
-    <w:lsdException w:name="Colorful List" w:semiHidden="0" w:uiPriority="72" w:unhideWhenUsed="0"/>
-    <w:lsdException w:name="Colorful Grid" w:semiHidden="0" w:uiPriority="73" w:unhideWhenUsed="0"/>
-    <w:lsdException w:name="Light Shading Accent 1" w:semiHidden="0" w:uiPriority="60" w:unhideWhenUsed="0"/>
-    <w:lsdException w:name="Light List Accent 1" w:semiHidden="0" w:uiPriority="61" w:unhideWhenUsed="0"/>
-    <w:lsdException w:name="Light Grid Accent 1" w:semiHidden="0" w:uiPriority="62" w:unhideWhenUsed="0"/>
-    <w:lsdException w:name="Medium Shading 1 Accent 1" w:semiHidden="0" w:uiPriority="63" w:unhideWhenUsed="0"/>
-    <w:lsdException w:name="Medium Shading 2 Accent 1" w:semiHidden="0" w:uiPriority="64" w:unhideWhenUsed="0"/>
-    <w:lsdException w:name="Medium List 1 Accent 1" w:semiHidden="0" w:uiPriority="65" w:unhideWhenUsed="0"/>
-    <w:lsdException w:name="Revision" w:unhideWhenUsed="0"/>
-    <w:lsdException w:name="List Paragraph" w:semiHidden="0" w:uiPriority="34" w:unhideWhenUsed="0" w:qFormat="1"/>
-    <w:lsdException w:name="Quote" w:semiHidden="0" w:uiPriority="29" w:unhideWhenUsed="0" w:qFormat="1"/>
-    <w:lsdException w:name="Intense Quote" w:semiHidden="0" w:uiPriority="30" w:unhideWhenUsed="0" w:qFormat="1"/>
-    <w:lsdException w:name="Medium List 2 Accent 1" w:semiHidden="0" w:uiPriority="66" w:unhideWhenUsed="0"/>
-    <w:lsdException w:name="Medium Grid 1 Accent 1" w:semiHidden="0" w:uiPriority="67" w:unhideWhenUsed="0"/>
-    <w:lsdException w:name="Medium Grid 2 Accent 1" w:semiHidden="0" w:uiPriority="68" w:unhideWhenUsed="0"/>
-    <w:lsdException w:name="Medium Grid 3 Accent 1" w:semiHidden="0" w:uiPriority="69" w:unhideWhenUsed="0"/>
-    <w:lsdException w:name="Dark List Accent 1" w:semiHidden="0" w:uiPriority="70" w:unhideWhenUsed="0"/>
-    <w:lsdException w:name="Colorful Shading Accent 1" w:semiHidden="0" w:uiPriority="71" w:unhideWhenUsed="0"/>
-    <w:lsdException w:name="Colorful List Accent 1" w:semiHidden="0" w:uiPriority="72" w:unhideWhenUsed="0"/>
-    <w:lsdException w:name="Colorful Grid Accent 1" w:semiHidden="0" w:uiPriority="73" w:unhideWhenUsed="0"/>
-    <w:lsdException w:name="Light Shading Accent 2" w:semiHidden="0" w:uiPriority="60" w:unhideWhenUsed="0"/>
-    <w:lsdException w:name="Light List Accent 2" w:semiHidden="0" w:uiPriority="61" w:unhideWhenUsed="0"/>
-    <w:lsdException w:name="Light Grid Accent 2" w:semiHidden="0" w:uiPriority="62" w:unhideWhenUsed="0"/>
-    <w:lsdException w:name="Medium Shading 1 Accent 2" w:semiHidden="0" w:uiPriority="63" w:unhideWhenUsed="0"/>
-    <w:lsdException w:name="Medium Shading 2 Accent 2" w:semiHidden="0" w:uiPriority="64" w:unhideWhenUsed="0"/>
-    <w:lsdException w:name="Medium List 1 Accent 2" w:semiHidden="0" w:uiPriority="65" w:unhideWhenUsed="0"/>
-    <w:lsdException w:name="Medium List 2 Accent 2" w:semiHidden="0" w:uiPriority="66" w:unhideWhenUsed="0"/>
-    <w:lsdException w:name="Medium Grid 1 Accent 2" w:semiHidden="0" w:uiPriority="67" w:unhideWhenUsed="0"/>
-    <w:lsdException w:name="Medium Grid 2 Accent 2" w:semiHidden="0" w:uiPriority="68" w:unhideWhenUsed="0"/>
-    <w:lsdException w:name="Medium Grid 3 Accent 2" w:semiHidden="0" w:uiPriority="69" w:unhideWhenUsed="0"/>
-    <w:lsdException w:name="Dark List Accent 2" w:semiHidden="0" w:uiPriority="70" w:unhideWhenUsed="0"/>
-    <w:lsdException w:name="Colorful Shading Accent 2" w:semiHidden="0" w:uiPriority="71" w:unhideWhenUsed="0"/>
-    <w:lsdException w:name="Colorful List Accent 2" w:semiHidden="0" w:uiPriority="72" w:unhideWhenUsed="0"/>
-    <w:lsdException w:name="Colorful Grid Accent 2" w:semiHidden="0" w:uiPriority="73" w:unhideWhenUsed="0"/>
-    <w:lsdException w:name="Light Shading Accent 3" w:semiHidden="0" w:uiPriority="60" w:unhideWhenUsed="0"/>
-    <w:lsdException w:name="Light List Accent 3" w:semiHidden="0" w:uiPriority="61" w:unhideWhenUsed="0"/>
-    <w:lsdException w:name="Light Grid Accent 3" w:semiHidden="0" w:uiPriority="62" w:unhideWhenUsed="0"/>
-    <w:lsdException w:name="Medium Shading 1 Accent 3" w:semiHidden="0" w:uiPriority="63" w:unhideWhenUsed="0"/>
-    <w:lsdException w:name="Medium Shading 2 Accent 3" w:semiHidden="0" w:uiPriority="64" w:unhideWhenUsed="0"/>
-    <w:lsdException w:name="Medium List 1 Accent 3" w:semiHidden="0" w:uiPriority="65" w:unhideWhenUsed="0"/>
-    <w:lsdException w:name="Medium List 2 Accent 3" w:semiHidden="0" w:uiPriority="66" w:unhideWhenUsed="0"/>
-    <w:lsdException w:name="Medium Grid 1 Accent 3" w:semiHidden="0" w:uiPriority="67" w:unhideWhenUsed="0"/>
-    <w:lsdException w:name="Medium Grid 2 Accent 3" w:semiHidden="0" w:uiPriority="68" w:unhideWhenUsed="0"/>
-    <w:lsdException w:name="Medium Grid 3 Accent 3" w:semiHidden="0" w:uiPriority="69" w:unhideWhenUsed="0"/>
-    <w:lsdException w:name="Dark List Accent 3" w:semiHidden="0" w:uiPriority="70" w:unhideWhenUsed="0"/>
-    <w:lsdException w:name="Colorful Shading Accent 3" w:semiHidden="0" w:uiPriority="71" w:unhideWhenUsed="0"/>
-    <w:lsdException w:name="Colorful List Accent 3" w:semiHidden="0" w:uiPriority="72" w:unhideWhenUsed="0"/>
-    <w:lsdException w:name="Colorful Grid Accent 3" w:semiHidden="0" w:uiPriority="73" w:unhideWhenUsed="0"/>
-    <w:lsdException w:name="Light Shading Accent 4" w:semiHidden="0" w:uiPriority="60" w:unhideWhenUsed="0"/>
-    <w:lsdException w:name="Light List Accent 4" w:semiHidden="0" w:uiPriority="61" w:unhideWhenUsed="0"/>
-    <w:lsdException w:name="Light Grid Accent 4" w:semiHidden="0" w:uiPriority="62" w:unhideWhenUsed="0"/>
-    <w:lsdException w:name="Medium Shading 1 Accent 4" w:semiHidden="0" w:uiPriority="63" w:unhideWhenUsed="0"/>
-    <w:lsdException w:name="Medium Shading 2 Accent 4" w:semiHidden="0" w:uiPriority="64" w:unhideWhenUsed="0"/>
-    <w:lsdException w:name="Medium List 1 Accent 4" w:semiHidden="0" w:uiPriority="65" w:unhideWhenUsed="0"/>
-    <w:lsdException w:name="Medium List 2 Accent 4" w:semiHidden="0" w:uiPriority="66" w:unhideWhenUsed="0"/>
-    <w:lsdException w:name="Medium Grid 1 Accent 4" w:semiHidden="0" w:uiPriority="67" w:unhideWhenUsed="0"/>
-    <w:lsdException w:name="Medium Grid 2 Accent 4" w:semiHidden="0" w:uiPriority="68" w:unhideWhenUsed="0"/>
-    <w:lsdException w:name="Medium Grid 3 Accent 4" w:semiHidden="0" w:uiPriority="69" w:unhideWhenUsed="0"/>
-    <w:lsdException w:name="Dark List Accent 4" w:semiHidden="0" w:uiPriority="70" w:unhideWhenUsed="0"/>
-    <w:lsdException w:name="Colorful Shading Accent 4" w:semiHidden="0" w:uiPriority="71" w:unhideWhenUsed="0"/>
-    <w:lsdException w:name="Colorful List Accent 4" w:semiHidden="0" w:uiPriority="72" w:unhideWhenUsed="0"/>
-    <w:lsdException w:name="Colorful Grid Accent 4" w:semiHidden="0" w:uiPriority="73" w:unhideWhenUsed="0"/>
-    <w:lsdException w:name="Light Shading Accent 5" w:semiHidden="0" w:uiPriority="60" w:unhideWhenUsed="0"/>
-    <w:lsdException w:name="Light List Accent 5" w:semiHidden="0" w:uiPriority="61" w:unhideWhenUsed="0"/>
-    <w:lsdException w:name="Light Grid Accent 5" w:semiHidden="0" w:uiPriority="62" w:unhideWhenUsed="0"/>
-    <w:lsdException w:name="Medium Shading 1 Accent 5" w:semiHidden="0" w:uiPriority="63" w:unhideWhenUsed="0"/>
-    <w:lsdException w:name="Medium Shading 2 Accent 5" w:semiHidden="0" w:uiPriority="64" w:unhideWhenUsed="0"/>
-    <w:lsdException w:name="Medium List 1 Accent 5" w:semiHidden="0" w:uiPriority="65" w:unhideWhenUsed="0"/>
-    <w:lsdException w:name="Medium List 2 Accent 5" w:semiHidden="0" w:uiPriority="66" w:unhideWhenUsed="0"/>
-    <w:lsdException w:name="Medium Grid 1 Accent 5" w:semiHidden="0" w:uiPriority="67" w:unhideWhenUsed="0"/>
-    <w:lsdException w:name="Medium Grid 2 Accent 5" w:semiHidden="0" w:uiPriority="68" w:unhideWhenUsed="0"/>
-    <w:lsdException w:name="Medium Grid 3 Accent 5" w:semiHidden="0" w:uiPriority="69" w:unhideWhenUsed="0"/>
-    <w:lsdException w:name="Dark List Accent 5" w:semiHidden="0" w:uiPriority="70" w:unhideWhenUsed="0"/>
-    <w:lsdException w:name="Colorful Shading Accent 5" w:semiHidden="0" w:uiPriority="71" w:unhideWhenUsed="0"/>
-    <w:lsdException w:name="Colorful List Accent 5" w:semiHidden="0" w:uiPriority="72" w:unhideWhenUsed="0"/>
-    <w:lsdException w:name="Colorful Grid Accent 5" w:semiHidden="0" w:uiPriority="73" w:unhideWhenUsed="0"/>
-    <w:lsdException w:name="Light Shading Accent 6" w:semiHidden="0" w:uiPriority="60" w:unhideWhenUsed="0"/>
-    <w:lsdException w:name="Light List Accent 6" w:semiHidden="0" w:uiPriority="61" w:unhideWhenUsed="0"/>
-    <w:lsdException w:name="Light Grid Accent 6" w:semiHidden="0" w:uiPriority="62" w:unhideWhenUsed="0"/>
-    <w:lsdException w:name="Medium Shading 1 Accent 6" w:semiHidden="0" w:uiPriority="63" w:unhideWhenUsed="0"/>
-    <w:lsdException w:name="Medium Shading 2 Accent 6" w:semiHidden="0" w:uiPriority="64" w:unhideWhenUsed="0"/>
-    <w:lsdException w:name="Medium List 1 Accent 6" w:semiHidden="0" w:uiPriority="65" w:unhideWhenUsed="0"/>
-    <w:lsdException w:name="Medium List 2 Accent 6" w:semiHidden="0" w:uiPriority="66" w:unhideWhenUsed="0"/>
-    <w:lsdException w:name="Medium Grid 1 Accent 6" w:semiHidden="0" w:uiPriority="67" w:unhideWhenUsed="0"/>
-    <w:lsdException w:name="Medium Grid 2 Accent 6" w:semiHidden="0" w:uiPriority="68" w:unhideWhenUsed="0"/>
-    <w:lsdException w:name="Medium Grid 3 Accent 6" w:semiHidden="0" w:uiPriority="69" w:unhideWhenUsed="0"/>
-    <w:lsdException w:name="Dark List Accent 6" w:semiHidden="0" w:uiPriority="70" w:unhideWhenUsed="0"/>
-    <w:lsdException w:name="Colorful Shading Accent 6" w:semiHidden="0" w:uiPriority="71" w:unhideWhenUsed="0"/>
-    <w:lsdException w:name="Colorful List Accent 6" w:semiHidden="0" w:uiPriority="72" w:unhideWhenUsed="0"/>
-    <w:lsdException w:name="Colorful Grid Accent 6" w:semiHidden="0" w:uiPriority="73" w:unhideWhenUsed="0"/>
-    <w:lsdException w:name="Subtle Emphasis" w:semiHidden="0" w:uiPriority="19" w:unhideWhenUsed="0" w:qFormat="1"/>
-    <w:lsdException w:name="Intense Emphasis" w:semiHidden="0" w:uiPriority="21" w:unhideWhenUsed="0" w:qFormat="1"/>
-    <w:lsdException w:name="Subtle Reference" w:semiHidden="0" w:uiPriority="31" w:unhideWhenUsed="0" w:qFormat="1"/>
-    <w:lsdException w:name="Intense Reference" w:semiHidden="0" w:uiPriority="32" w:unhideWhenUsed="0" w:qFormat="1"/>
-    <w:lsdException w:name="Book Title" w:semiHidden="0" w:uiPriority="33" w:unhideWhenUsed="0" w:qFormat="1"/>
-    <w:lsdException w:name="Bibliography" w:uiPriority="37"/>
-    <w:lsdException w:name="TOC Heading" w:uiPriority="39" w:qFormat="1"/>
+  <w:latentStyles w:defLockedState="0" w:defUIPriority="99" w:defSemiHidden="0" w:defUnhideWhenUsed="0" w:defQFormat="0" w:count="371">
+    <w:lsdException w:name="Normal" w:uiPriority="0" w:qFormat="1"/>
+    <w:lsdException w:name="heading 1" w:uiPriority="9" w:qFormat="1"/>
+    <w:lsdException w:name="heading 2" w:semiHidden="1" w:uiPriority="9" w:unhideWhenUsed="1" w:qFormat="1"/>
+    <w:lsdException w:name="heading 3" w:semiHidden="1" w:uiPriority="9" w:unhideWhenUsed="1" w:qFormat="1"/>
+    <w:lsdException w:name="heading 4" w:semiHidden="1" w:uiPriority="9" w:unhideWhenUsed="1" w:qFormat="1"/>
+    <w:lsdException w:name="heading 5" w:semiHidden="1" w:uiPriority="9" w:unhideWhenUsed="1" w:qFormat="1"/>
+    <w:lsdException w:name="heading 6" w:semiHidden="1" w:uiPriority="9" w:unhideWhenUsed="1" w:qFormat="1"/>
+    <w:lsdException w:name="heading 7" w:semiHidden="1" w:uiPriority="9" w:unhideWhenUsed="1" w:qFormat="1"/>
+    <w:lsdException w:name="heading 8" w:semiHidden="1" w:uiPriority="9" w:unhideWhenUsed="1" w:qFormat="1"/>
+    <w:lsdException w:name="heading 9" w:semiHidden="1" w:uiPriority="9" w:unhideWhenUsed="1" w:qFormat="1"/>
+    <w:lsdException w:name="index 1" w:semiHidden="1" w:unhideWhenUsed="1"/>
+    <w:lsdException w:name="index 2" w:semiHidden="1" w:unhideWhenUsed="1"/>
+    <w:lsdException w:name="index 3" w:semiHidden="1" w:unhideWhenUsed="1"/>
+    <w:lsdException w:name="index 4" w:semiHidden="1" w:unhideWhenUsed="1"/>
+    <w:lsdException w:name="index 5" w:semiHidden="1" w:unhideWhenUsed="1"/>
+    <w:lsdException w:name="index 6" w:semiHidden="1" w:unhideWhenUsed="1"/>
+    <w:lsdException w:name="index 7" w:semiHidden="1" w:unhideWhenUsed="1"/>
+    <w:lsdException w:name="index 8" w:semiHidden="1" w:unhideWhenUsed="1"/>
+    <w:lsdException w:name="index 9" w:semiHidden="1" w:unhideWhenUsed="1"/>
+    <w:lsdException w:name="toc 1" w:semiHidden="1" w:uiPriority="39" w:unhideWhenUsed="1"/>
+    <w:lsdException w:name="toc 2" w:semiHidden="1" w:uiPriority="39" w:unhideWhenUsed="1"/>
+    <w:lsdException w:name="toc 3" w:semiHidden="1" w:uiPriority="39" w:unhideWhenUsed="1"/>
+    <w:lsdException w:name="toc 4" w:semiHidden="1" w:uiPriority="39" w:unhideWhenUsed="1"/>
+    <w:lsdException w:name="toc 5" w:semiHidden="1" w:uiPriority="39" w:unhideWhenUsed="1"/>
+    <w:lsdException w:name="toc 6" w:semiHidden="1" w:uiPriority="39" w:unhideWhenUsed="1"/>
+    <w:lsdException w:name="toc 7" w:semiHidden="1" w:uiPriority="39" w:unhideWhenUsed="1"/>
+    <w:lsdException w:name="toc 8" w:semiHidden="1" w:uiPriority="39" w:unhideWhenUsed="1"/>
+    <w:lsdException w:name="toc 9" w:semiHidden="1" w:uiPriority="39" w:unhideWhenUsed="1"/>
+    <w:lsdException w:name="Normal Indent" w:semiHidden="1" w:unhideWhenUsed="1"/>
+    <w:lsdException w:name="footnote text" w:semiHidden="1" w:unhideWhenUsed="1"/>
+    <w:lsdException w:name="annotation text" w:semiHidden="1" w:unhideWhenUsed="1"/>
+    <w:lsdException w:name="header" w:semiHidden="1" w:unhideWhenUsed="1"/>
+    <w:lsdException w:name="footer" w:semiHidden="1" w:unhideWhenUsed="1"/>
+    <w:lsdException w:name="index heading" w:semiHidden="1" w:unhideWhenUsed="1"/>
+    <w:lsdException w:name="caption" w:semiHidden="1" w:uiPriority="35" w:unhideWhenUsed="1" w:qFormat="1"/>
+    <w:lsdException w:name="table of figures" w:semiHidden="1" w:unhideWhenUsed="1"/>
+    <w:lsdException w:name="envelope address" w:semiHidden="1" w:unhideWhenUsed="1"/>
+    <w:lsdException w:name="envelope return" w:semiHidden="1" w:unhideWhenUsed="1"/>
+    <w:lsdException w:name="footnote reference" w:semiHidden="1" w:unhideWhenUsed="1"/>
+    <w:lsdException w:name="annotation reference" w:semiHidden="1" w:unhideWhenUsed="1"/>
+    <w:lsdException w:name="line number" w:semiHidden="1" w:unhideWhenUsed="1"/>
+    <w:lsdException w:name="page number" w:semiHidden="1" w:unhideWhenUsed="1"/>
+    <w:lsdException w:name="endnote reference" w:semiHidden="1" w:unhideWhenUsed="1"/>
+    <w:lsdException w:name="endnote text" w:semiHidden="1" w:unhideWhenUsed="1"/>
+    <w:lsdException w:name="table of authorities" w:semiHidden="1" w:unhideWhenUsed="1"/>
+    <w:lsdException w:name="macro" w:semiHidden="1" w:unhideWhenUsed="1"/>
+    <w:lsdException w:name="toa heading" w:semiHidden="1" w:unhideWhenUsed="1"/>
+    <w:lsdException w:name="List" w:semiHidden="1" w:unhideWhenUsed="1"/>
+    <w:lsdException w:name="List Bullet" w:semiHidden="1" w:unhideWhenUsed="1"/>
+    <w:lsdException w:name="List Number" w:semiHidden="1" w:unhideWhenUsed="1"/>
+    <w:lsdException w:name="List 2" w:semiHidden="1" w:unhideWhenUsed="1"/>
+    <w:lsdException w:name="List 3" w:semiHidden="1" w:unhideWhenUsed="1"/>
+    <w:lsdException w:name="List 4" w:semiHidden="1" w:unhideWhenUsed="1"/>
+    <w:lsdException w:name="List 5" w:semiHidden="1" w:unhideWhenUsed="1"/>
+    <w:lsdException w:name="List Bullet 2" w:semiHidden="1" w:unhideWhenUsed="1"/>
+    <w:lsdException w:name="List Bullet 3" w:semiHidden="1" w:unhideWhenUsed="1"/>
+    <w:lsdException w:name="List Bullet 4" w:semiHidden="1" w:unhideWhenUsed="1"/>
+    <w:lsdException w:name="List Bullet 5" w:semiHidden="1" w:unhideWhenUsed="1"/>
+    <w:lsdException w:name="List Number 2" w:semiHidden="1" w:unhideWhenUsed="1"/>
+    <w:lsdException w:name="List Number 3" w:semiHidden="1" w:unhideWhenUsed="1"/>
+    <w:lsdException w:name="List Number 4" w:semiHidden="1" w:unhideWhenUsed="1"/>
+    <w:lsdException w:name="List Number 5" w:semiHidden="1" w:unhideWhenUsed="1"/>
+    <w:lsdException w:name="Title" w:uiPriority="10" w:qFormat="1"/>
+    <w:lsdException w:name="Closing" w:semiHidden="1" w:unhideWhenUsed="1"/>
+    <w:lsdException w:name="Signature" w:semiHidden="1" w:unhideWhenUsed="1"/>
+    <w:lsdException w:name="Default Paragraph Font" w:semiHidden="1" w:uiPriority="1" w:unhideWhenUsed="1"/>
+    <w:lsdException w:name="Body Text" w:semiHidden="1" w:unhideWhenUsed="1"/>
+    <w:lsdException w:name="Body Text Indent" w:semiHidden="1" w:unhideWhenUsed="1"/>
+    <w:lsdException w:name="List Continue" w:semiHidden="1" w:unhideWhenUsed="1"/>
+    <w:lsdException w:name="List Continue 2" w:semiHidden="1" w:unhideWhenUsed="1"/>
+    <w:lsdException w:name="List Continue 3" w:semiHidden="1" w:unhideWhenUsed="1"/>
+    <w:lsdException w:name="List Continue 4" w:semiHidden="1" w:unhideWhenUsed="1"/>
+    <w:lsdException w:name="List Continue 5" w:semiHidden="1" w:unhideWhenUsed="1"/>
+    <w:lsdException w:name="Message Header" w:semiHidden="1" w:unhideWhenUsed="1"/>
+    <w:lsdException w:name="Subtitle" w:uiPriority="11" w:qFormat="1"/>
+    <w:lsdException w:name="Salutation" w:semiHidden="1" w:unhideWhenUsed="1"/>
+    <w:lsdException w:name="Date" w:semiHidden="1" w:unhideWhenUsed="1"/>
+    <w:lsdException w:name="Body Text First Indent" w:semiHidden="1" w:unhideWhenUsed="1"/>
+    <w:lsdException w:name="Body Text First Indent 2" w:semiHidden="1" w:unhideWhenUsed="1"/>
+    <w:lsdException w:name="Note Heading" w:semiHidden="1" w:unhideWhenUsed="1"/>
+    <w:lsdException w:name="Body Text 2" w:semiHidden="1" w:unhideWhenUsed="1"/>
+    <w:lsdException w:name="Body Text 3" w:semiHidden="1" w:unhideWhenUsed="1"/>
+    <w:lsdException w:name="Body Text Indent 2" w:semiHidden="1" w:unhideWhenUsed="1"/>
+    <w:lsdException w:name="Body Text Indent 3" w:semiHidden="1" w:unhideWhenUsed="1"/>
+    <w:lsdException w:name="Block Text" w:semiHidden="1" w:unhideWhenUsed="1"/>
+    <w:lsdException w:name="Hyperlink" w:semiHidden="1" w:unhideWhenUsed="1"/>
+    <w:lsdException w:name="FollowedHyperlink" w:semiHidden="1" w:unhideWhenUsed="1"/>
+    <w:lsdException w:name="Strong" w:uiPriority="22" w:qFormat="1"/>
+    <w:lsdException w:name="Emphasis" w:uiPriority="20" w:qFormat="1"/>
+    <w:lsdException w:name="Document Map" w:semiHidden="1" w:unhideWhenUsed="1"/>
+    <w:lsdException w:name="Plain Text" w:semiHidden="1" w:unhideWhenUsed="1"/>
+    <w:lsdException w:name="E-mail Signature" w:semiHidden="1" w:unhideWhenUsed="1"/>
+    <w:lsdException w:name="HTML Top of Form" w:semiHidden="1" w:unhideWhenUsed="1"/>
+    <w:lsdException w:name="HTML Bottom of Form" w:semiHidden="1" w:unhideWhenUsed="1"/>
+    <w:lsdException w:name="Normal (Web)" w:semiHidden="1" w:unhideWhenUsed="1"/>
+    <w:lsdException w:name="HTML Acronym" w:semiHidden="1" w:unhideWhenUsed="1"/>
+    <w:lsdException w:name="HTML Address" w:semiHidden="1" w:unhideWhenUsed="1"/>
+    <w:lsdException w:name="HTML Cite" w:semiHidden="1" w:unhideWhenUsed="1"/>
+    <w:lsdException w:name="HTML Code" w:semiHidden="1" w:unhideWhenUsed="1"/>
+    <w:lsdException w:name="HTML Definition" w:semiHidden="1" w:unhideWhenUsed="1"/>
+    <w:lsdException w:name="HTML Keyboard" w:semiHidden="1" w:unhideWhenUsed="1"/>
+    <w:lsdException w:name="HTML Preformatted" w:semiHidden="1" w:unhideWhenUsed="1"/>
+    <w:lsdException w:name="HTML Sample" w:semiHidden="1" w:unhideWhenUsed="1"/>
+    <w:lsdException w:name="HTML Typewriter" w:semiHidden="1" w:unhideWhenUsed="1"/>
+    <w:lsdException w:name="HTML Variable" w:semiHidden="1" w:unhideWhenUsed="1"/>
+    <w:lsdException w:name="Normal Table" w:semiHidden="1" w:unhideWhenUsed="1"/>
+    <w:lsdException w:name="annotation subject" w:semiHidden="1" w:unhideWhenUsed="1"/>
+    <w:lsdException w:name="No List" w:semiHidden="1" w:unhideWhenUsed="1"/>
+    <w:lsdException w:name="Outline List 1" w:semiHidden="1" w:unhideWhenUsed="1"/>
+    <w:lsdException w:name="Outline List 2" w:semiHidden="1" w:unhideWhenUsed="1"/>
+    <w:lsdException w:name="Outline List 3" w:semiHidden="1" w:unhideWhenUsed="1"/>
+    <w:lsdException w:name="Table Simple 1" w:semiHidden="1" w:unhideWhenUsed="1"/>
+    <w:lsdException w:name="Table Simple 2" w:semiHidden="1" w:unhideWhenUsed="1"/>
+    <w:lsdException w:name="Table Simple 3" w:semiHidden="1" w:unhideWhenUsed="1"/>
+    <w:lsdException w:name="Table Classic 1" w:semiHidden="1" w:unhideWhenUsed="1"/>
+    <w:lsdException w:name="Table Classic 2" w:semiHidden="1" w:unhideWhenUsed="1"/>
+    <w:lsdException w:name="Table Classic 3" w:semiHidden="1" w:unhideWhenUsed="1"/>
+    <w:lsdException w:name="Table Classic 4" w:semiHidden="1" w:unhideWhenUsed="1"/>
+    <w:lsdException w:name="Table Colorful 1" w:semiHidden="1" w:unhideWhenUsed="1"/>
+    <w:lsdException w:name="Table Colorful 2" w:semiHidden="1" w:unhideWhenUsed="1"/>
+    <w:lsdException w:name="Table Colorful 3" w:semiHidden="1" w:unhideWhenUsed="1"/>
+    <w:lsdException w:name="Table Columns 1" w:semiHidden="1" w:unhideWhenUsed="1"/>
+    <w:lsdException w:name="Table Columns 2" w:semiHidden="1" w:unhideWhenUsed="1"/>
+    <w:lsdException w:name="Table Columns 3" w:semiHidden="1" w:unhideWhenUsed="1"/>
+    <w:lsdException w:name="Table Columns 4" w:semiHidden="1" w:unhideWhenUsed="1"/>
+    <w:lsdException w:name="Table Columns 5" w:semiHidden="1" w:unhideWhenUsed="1"/>
+    <w:lsdException w:name="Table Grid 1" w:semiHidden="1" w:unhideWhenUsed="1"/>
+    <w:lsdException w:name="Table Grid 2" w:semiHidden="1" w:unhideWhenUsed="1"/>
+    <w:lsdException w:name="Table Grid 3" w:semiHidden="1" w:unhideWhenUsed="1"/>
+    <w:lsdException w:name="Table Grid 4" w:semiHidden="1" w:unhideWhenUsed="1"/>
+    <w:lsdException w:name="Table Grid 5" w:semiHidden="1" w:unhideWhenUsed="1"/>
+    <w:lsdException w:name="Table Grid 6" w:semiHidden="1" w:unhideWhenUsed="1"/>
+    <w:lsdException w:name="Table Grid 7" w:semiHidden="1" w:unhideWhenUsed="1"/>
+    <w:lsdException w:name="Table Grid 8" w:semiHidden="1" w:unhideWhenUsed="1"/>
+    <w:lsdException w:name="Table List 1" w:semiHidden="1" w:unhideWhenUsed="1"/>
+    <w:lsdException w:name="Table List 2" w:semiHidden="1" w:unhideWhenUsed="1"/>
+    <w:lsdException w:name="Table List 3" w:semiHidden="1" w:unhideWhenUsed="1"/>
+    <w:lsdException w:name="Table List 4" w:semiHidden="1" w:unhideWhenUsed="1"/>
+    <w:lsdException w:name="Table List 5" w:semiHidden="1" w:unhideWhenUsed="1"/>
+    <w:lsdException w:name="Table List 6" w:semiHidden="1" w:unhideWhenUsed="1"/>
+    <w:lsdException w:name="Table List 7" w:semiHidden="1" w:unhideWhenUsed="1"/>
+    <w:lsdException w:name="Table List 8" w:semiHidden="1" w:unhideWhenUsed="1"/>
+    <w:lsdException w:name="Table 3D effects 1" w:semiHidden="1" w:unhideWhenUsed="1"/>
+    <w:lsdException w:name="Table 3D effects 2" w:semiHidden="1" w:unhideWhenUsed="1"/>
+    <w:lsdException w:name="Table 3D effects 3" w:semiHidden="1" w:unhideWhenUsed="1"/>
+    <w:lsdException w:name="Table Contemporary" w:semiHidden="1" w:unhideWhenUsed="1"/>
+    <w:lsdException w:name="Table Elegant" w:semiHidden="1" w:unhideWhenUsed="1"/>
+    <w:lsdException w:name="Table Professional" w:semiHidden="1" w:unhideWhenUsed="1"/>
+    <w:lsdException w:name="Table Subtle 1" w:semiHidden="1" w:unhideWhenUsed="1"/>
+    <w:lsdException w:name="Table Subtle 2" w:semiHidden="1" w:unhideWhenUsed="1"/>
+    <w:lsdException w:name="Table Web 1" w:semiHidden="1" w:unhideWhenUsed="1"/>
+    <w:lsdException w:name="Table Web 2" w:semiHidden="1" w:unhideWhenUsed="1"/>
+    <w:lsdException w:name="Table Web 3" w:semiHidden="1" w:unhideWhenUsed="1"/>
+    <w:lsdException w:name="Balloon Text" w:semiHidden="1" w:unhideWhenUsed="1"/>
+    <w:lsdException w:name="Table Grid" w:uiPriority="59"/>
+    <w:lsdException w:name="Table Theme" w:semiHidden="1" w:unhideWhenUsed="1"/>
+    <w:lsdException w:name="Placeholder Text" w:semiHidden="1"/>
+    <w:lsdException w:name="No Spacing" w:uiPriority="1" w:qFormat="1"/>
+    <w:lsdException w:name="Light Shading" w:uiPriority="60"/>
+    <w:lsdException w:name="Light List" w:uiPriority="61"/>
+    <w:lsdException w:name="Light Grid" w:uiPriority="62"/>
+    <w:lsdException w:name="Medium Shading 1" w:uiPriority="63"/>
+    <w:lsdException w:name="Medium Shading 2" w:uiPriority="64"/>
+    <w:lsdException w:name="Medium List 1" w:uiPriority="65"/>
+    <w:lsdException w:name="Medium List 2" w:uiPriority="66"/>
+    <w:lsdException w:name="Medium Grid 1" w:uiPriority="67"/>
+    <w:lsdException w:name="Medium Grid 2" w:uiPriority="68"/>
+    <w:lsdException w:name="Medium Grid 3" w:uiPriority="69"/>
+    <w:lsdException w:name="Dark List" w:uiPriority="70"/>
+    <w:lsdException w:name="Colorful Shading" w:uiPriority="71"/>
+    <w:lsdException w:name="Colorful List" w:uiPriority="72"/>
+    <w:lsdException w:name="Colorful Grid" w:uiPriority="73"/>
+    <w:lsdException w:name="Light Shading Accent 1" w:uiPriority="60"/>
+    <w:lsdException w:name="Light List Accent 1" w:uiPriority="61"/>
+    <w:lsdException w:name="Light Grid Accent 1" w:uiPriority="62"/>
+    <w:lsdException w:name="Medium Shading 1 Accent 1" w:uiPriority="63"/>
+    <w:lsdException w:name="Medium Shading 2 Accent 1" w:uiPriority="64"/>
+    <w:lsdException w:name="Medium List 1 Accent 1" w:uiPriority="65"/>
+    <w:lsdException w:name="Revision" w:semiHidden="1"/>
+    <w:lsdException w:name="List Paragraph" w:uiPriority="34" w:qFormat="1"/>
+    <w:lsdException w:name="Quote" w:uiPriority="29" w:qFormat="1"/>
+    <w:lsdException w:name="Intense Quote" w:uiPriority="30" w:qFormat="1"/>
+    <w:lsdException w:name="Medium List 2 Accent 1" w:uiPriority="66"/>
+    <w:lsdException w:name="Medium Grid 1 Accent 1" w:uiPriority="67"/>
+    <w:lsdException w:name="Medium Grid 2 Accent 1" w:uiPriority="68"/>
+    <w:lsdException w:name="Medium Grid 3 Accent 1" w:uiPriority="69"/>
+    <w:lsdException w:name="Dark List Accent 1" w:uiPriority="70"/>
+    <w:lsdException w:name="Colorful Shading Accent 1" w:uiPriority="71"/>
+    <w:lsdException w:name="Colorful List Accent 1" w:uiPriority="72"/>
+    <w:lsdException w:name="Colorful Grid Accent 1" w:uiPriority="73"/>
+    <w:lsdException w:name="Light Shading Accent 2" w:uiPriority="60"/>
+    <w:lsdException w:name="Light List Accent 2" w:uiPriority="61"/>
+    <w:lsdException w:name="Light Grid Accent 2" w:uiPriority="62"/>
+    <w:lsdException w:name="Medium Shading 1 Accent 2" w:uiPriority="63"/>
+    <w:lsdException w:name="Medium Shading 2 Accent 2" w:uiPriority="64"/>
+    <w:lsdException w:name="Medium List 1 Accent 2" w:uiPriority="65"/>
+    <w:lsdException w:name="Medium List 2 Accent 2" w:uiPriority="66"/>
+    <w:lsdException w:name="Medium Grid 1 Accent 2" w:uiPriority="67"/>
+    <w:lsdException w:name="Medium Grid 2 Accent 2" w:uiPriority="68"/>
+    <w:lsdException w:name="Medium Grid 3 Accent 2" w:uiPriority="69"/>
+    <w:lsdException w:name="Dark List Accent 2" w:uiPriority="70"/>
+    <w:lsdException w:name="Colorful Shading Accent 2" w:uiPriority="71"/>
+    <w:lsdException w:name="Colorful List Accent 2" w:uiPriority="72"/>
+    <w:lsdException w:name="Colorful Grid Accent 2" w:uiPriority="73"/>
+    <w:lsdException w:name="Light Shading Accent 3" w:uiPriority="60"/>
+    <w:lsdException w:name="Light List Accent 3" w:uiPriority="61"/>
+    <w:lsdException w:name="Light Grid Accent 3" w:uiPriority="62"/>
+    <w:lsdException w:name="Medium Shading 1 Accent 3" w:uiPriority="63"/>
+    <w:lsdException w:name="Medium Shading 2 Accent 3" w:uiPriority="64"/>
+    <w:lsdException w:name="Medium List 1 Accent 3" w:uiPriority="65"/>
+    <w:lsdException w:name="Medium List 2 Accent 3" w:uiPriority="66"/>
+    <w:lsdException w:name="Medium Grid 1 Accent 3" w:uiPriority="67"/>
+    <w:lsdException w:name="Medium Grid 2 Accent 3" w:uiPriority="68"/>
+    <w:lsdException w:name="Medium Grid 3 Accent 3" w:uiPriority="69"/>
+    <w:lsdException w:name="Dark List Accent 3" w:uiPriority="70"/>
+    <w:lsdException w:name="Colorful Shading Accent 3" w:uiPriority="71"/>
+    <w:lsdException w:name="Colorful List Accent 3" w:uiPriority="72"/>
+    <w:lsdException w:name="Colorful Grid Accent 3" w:uiPriority="73"/>
+    <w:lsdException w:name="Light Shading Accent 4" w:uiPriority="60"/>
+    <w:lsdException w:name="Light List Accent 4" w:uiPriority="61"/>
+    <w:lsdException w:name="Light Grid Accent 4" w:uiPriority="62"/>
+    <w:lsdException w:name="Medium Shading 1 Accent 4" w:uiPriority="63"/>
+    <w:lsdException w:name="Medium Shading 2 Accent 4" w:uiPriority="64"/>
+    <w:lsdException w:name="Medium List 1 Accent 4" w:uiPriority="65"/>
+    <w:lsdException w:name="Medium List 2 Accent 4" w:uiPriority="66"/>
+    <w:lsdException w:name="Medium Grid 1 Accent 4" w:uiPriority="67"/>
+    <w:lsdException w:name="Medium Grid 2 Accent 4" w:uiPriority="68"/>
+    <w:lsdException w:name="Medium Grid 3 Accent 4" w:uiPriority="69"/>
+    <w:lsdException w:name="Dark List Accent 4" w:uiPriority="70"/>
+    <w:lsdException w:name="Colorful Shading Accent 4" w:uiPriority="71"/>
+    <w:lsdException w:name="Colorful List Accent 4" w:uiPriority="72"/>
+    <w:lsdException w:name="Colorful Grid Accent 4" w:uiPriority="73"/>
+    <w:lsdException w:name="Light Shading Accent 5" w:uiPriority="60"/>
+    <w:lsdException w:name="Light List Accent 5" w:uiPriority="61"/>
+    <w:lsdException w:name="Light Grid Accent 5" w:uiPriority="62"/>
+    <w:lsdException w:name="Medium Shading 1 Accent 5" w:uiPriority="63"/>
+    <w:lsdException w:name="Medium Shading 2 Accent 5" w:uiPriority="64"/>
+    <w:lsdException w:name="Medium List 1 Accent 5" w:uiPriority="65"/>
+    <w:lsdException w:name="Medium List 2 Accent 5" w:uiPriority="66"/>
+    <w:lsdException w:name="Medium Grid 1 Accent 5" w:uiPriority="67"/>
+    <w:lsdException w:name="Medium Grid 2 Accent 5" w:uiPriority="68"/>
+    <w:lsdException w:name="Medium Grid 3 Accent 5" w:uiPriority="69"/>
+    <w:lsdException w:name="Dark List Accent 5" w:uiPriority="70"/>
+    <w:lsdException w:name="Colorful Shading Accent 5" w:uiPriority="71"/>
+    <w:lsdException w:name="Colorful List Accent 5" w:uiPriority="72"/>
+    <w:lsdException w:name="Colorful Grid Accent 5" w:uiPriority="73"/>
+    <w:lsdException w:name="Light Shading Accent 6" w:uiPriority="60"/>
+    <w:lsdException w:name="Light List Accent 6" w:uiPriority="61"/>
+    <w:lsdException w:name="Light Grid Accent 6" w:uiPriority="62"/>
+    <w:lsdException w:name="Medium Shading 1 Accent 6" w:uiPriority="63"/>
+    <w:lsdException w:name="Medium Shading 2 Accent 6" w:uiPriority="64"/>
+    <w:lsdException w:name="Medium List 1 Accent 6" w:uiPriority="65"/>
+    <w:lsdException w:name="Medium List 2 Accent 6" w:uiPriority="66"/>
+    <w:lsdException w:name="Medium Grid 1 Accent 6" w:uiPriority="67"/>
+    <w:lsdException w:name="Medium Grid 2 Accent 6" w:uiPriority="68"/>
+    <w:lsdException w:name="Medium Grid 3 Accent 6" w:uiPriority="69"/>
+    <w:lsdException w:name="Dark List Accent 6" w:uiPriority="70"/>
+    <w:lsdException w:name="Colorful Shading Accent 6" w:uiPriority="71"/>
+    <w:lsdException w:name="Colorful List Accent 6" w:uiPriority="72"/>
+    <w:lsdException w:name="Colorful Grid Accent 6" w:uiPriority="73"/>
+    <w:lsdException w:name="Subtle Emphasis" w:uiPriority="19" w:qFormat="1"/>
+    <w:lsdException w:name="Intense Emphasis" w:uiPriority="21" w:qFormat="1"/>
+    <w:lsdException w:name="Subtle Reference" w:uiPriority="31" w:qFormat="1"/>
+    <w:lsdException w:name="Intense Reference" w:uiPriority="32" w:qFormat="1"/>
+    <w:lsdException w:name="Book Title" w:uiPriority="33" w:qFormat="1"/>
+    <w:lsdException w:name="Bibliography" w:semiHidden="1" w:uiPriority="37" w:unhideWhenUsed="1"/>
+    <w:lsdException w:name="TOC Heading" w:semiHidden="1" w:uiPriority="39" w:unhideWhenUsed="1" w:qFormat="1"/>
+    <w:lsdException w:name="Plain Table 1" w:uiPriority="41"/>
+    <w:lsdException w:name="Plain Table 2" w:uiPriority="42"/>
+    <w:lsdException w:name="Plain Table 3" w:uiPriority="43"/>
+    <w:lsdException w:name="Plain Table 4" w:uiPriority="44"/>
+    <w:lsdException w:name="Plain Table 5" w:uiPriority="45"/>
+    <w:lsdException w:name="Grid Table Light" w:uiPriority="40"/>
+    <w:lsdException w:name="Grid Table 1 Light" w:uiPriority="46"/>
+    <w:lsdException w:name="Grid Table 2" w:uiPriority="47"/>
+    <w:lsdException w:name="Grid Table 3" w:uiPriority="48"/>
+    <w:lsdException w:name="Grid Table 4" w:uiPriority="49"/>
+    <w:lsdException w:name="Grid Table 5 Dark" w:uiPriority="50"/>
+    <w:lsdException w:name="Grid Table 6 Colorful" w:uiPriority="51"/>
+    <w:lsdException w:name="Grid Table 7 Colorful" w:uiPriority="52"/>
+    <w:lsdException w:name="Grid Table 1 Light Accent 1" w:uiPriority="46"/>
+    <w:lsdException w:name="Grid Table 2 Accent 1" w:uiPriority="47"/>
+    <w:lsdException w:name="Grid Table 3 Accent 1" w:uiPriority="48"/>
+    <w:lsdException w:name="Grid Table 4 Accent 1" w:uiPriority="49"/>
+    <w:lsdException w:name="Grid Table 5 Dark Accent 1" w:uiPriority="50"/>
+    <w:lsdException w:name="Grid Table 6 Colorful Accent 1" w:uiPriority="51"/>
+    <w:lsdException w:name="Grid Table 7 Colorful Accent 1" w:uiPriority="52"/>
+    <w:lsdException w:name="Grid Table 1 Light Accent 2" w:uiPriority="46"/>
+    <w:lsdException w:name="Grid Table 2 Accent 2" w:uiPriority="47"/>
+    <w:lsdException w:name="Grid Table 3 Accent 2" w:uiPriority="48"/>
+    <w:lsdException w:name="Grid Table 4 Accent 2" w:uiPriority="49"/>
+    <w:lsdException w:name="Grid Table 5 Dark Accent 2" w:uiPriority="50"/>
+    <w:lsdException w:name="Grid Table 6 Colorful Accent 2" w:uiPriority="51"/>
+    <w:lsdException w:name="Grid Table 7 Colorful Accent 2" w:uiPriority="52"/>
+    <w:lsdException w:name="Grid Table 1 Light Accent 3" w:uiPriority="46"/>
+    <w:lsdException w:name="Grid Table 2 Accent 3" w:uiPriority="47"/>
+    <w:lsdException w:name="Grid Table 3 Accent 3" w:uiPriority="48"/>
+    <w:lsdException w:name="Grid Table 4 Accent 3" w:uiPriority="49"/>
+    <w:lsdException w:name="Grid Table 5 Dark Accent 3" w:uiPriority="50"/>
+    <w:lsdException w:name="Grid Table 6 Colorful Accent 3" w:uiPriority="51"/>
+    <w:lsdException w:name="Grid Table 7 Colorful Accent 3" w:uiPriority="52"/>
+    <w:lsdException w:name="Grid Table 1 Light Accent 4" w:uiPriority="46"/>
+    <w:lsdException w:name="Grid Table 2 Accent 4" w:uiPriority="47"/>
+    <w:lsdException w:name="Grid Table 3 Accent 4" w:uiPriority="48"/>
+    <w:lsdException w:name="Grid Table 4 Accent 4" w:uiPriority="49"/>
+    <w:lsdException w:name="Grid Table 5 Dark Accent 4" w:uiPriority="50"/>
+    <w:lsdException w:name="Grid Table 6 Colorful Accent 4" w:uiPriority="51"/>
+    <w:lsdException w:name="Grid Table 7 Colorful Accent 4" w:uiPriority="52"/>
+    <w:lsdException w:name="Grid Table 1 Light Accent 5" w:uiPriority="46"/>
+    <w:lsdException w:name="Grid Table 2 Accent 5" w:uiPriority="47"/>
+    <w:lsdException w:name="Grid Table 3 Accent 5" w:uiPriority="48"/>
+    <w:lsdException w:name="Grid Table 4 Accent 5" w:uiPriority="49"/>
+    <w:lsdException w:name="Grid Table 5 Dark Accent 5" w:uiPriority="50"/>
+    <w:lsdException w:name="Grid Table 6 Colorful Accent 5" w:uiPriority="51"/>
+    <w:lsdException w:name="Grid Table 7 Colorful Accent 5" w:uiPriority="52"/>
+    <w:lsdException w:name="Grid Table 1 Light Accent 6" w:uiPriority="46"/>
+    <w:lsdException w:name="Grid Table 2 Accent 6" w:uiPriority="47"/>
+    <w:lsdException w:name="Grid Table 3 Accent 6" w:uiPriority="48"/>
+    <w:lsdException w:name="Grid Table 4 Accent 6" w:uiPriority="49"/>
+    <w:lsdException w:name="Grid Table 5 Dark Accent 6" w:uiPriority="50"/>
+    <w:lsdException w:name="Grid Table 6 Colorful Accent 6" w:uiPriority="51"/>
+    <w:lsdException w:name="Grid Table 7 Colorful Accent 6" w:uiPriority="52"/>
+    <w:lsdException w:name="List Table 1 Light" w:uiPriority="46"/>
+    <w:lsdException w:name="List Table 2" w:uiPriority="47"/>
+    <w:lsdException w:name="List Table 3" w:uiPriority="48"/>
+    <w:lsdException w:name="List Table 4" w:uiPriority="49"/>
+    <w:lsdException w:name="List Table 5 Dark" w:uiPriority="50"/>
+    <w:lsdException w:name="List Table 6 Colorful" w:uiPriority="51"/>
+    <w:lsdException w:name="List Table 7 Colorful" w:uiPriority="52"/>
+    <w:lsdException w:name="List Table 1 Light Accent 1" w:uiPriority="46"/>
+    <w:lsdException w:name="List Table 2 Accent 1" w:uiPriority="47"/>
+    <w:lsdException w:name="List Table 3 Accent 1" w:uiPriority="48"/>
+    <w:lsdException w:name="List Table 4 Accent 1" w:uiPriority="49"/>
+    <w:lsdException w:name="List Table 5 Dark Accent 1" w:uiPriority="50"/>
+    <w:lsdException w:name="List Table 6 Colorful Accent 1" w:uiPriority="51"/>
+    <w:lsdException w:name="List Table 7 Colorful Accent 1" w:uiPriority="52"/>
+    <w:lsdException w:name="List Table 1 Light Accent 2" w:uiPriority="46"/>
+    <w:lsdException w:name="List Table 2 Accent 2" w:uiPriority="47"/>
+    <w:lsdException w:name="List Table 3 Accent 2" w:uiPriority="48"/>
+    <w:lsdException w:name="List Table 4 Accent 2" w:uiPriority="49"/>
+    <w:lsdException w:name="List Table 5 Dark Accent 2" w:uiPriority="50"/>
+    <w:lsdException w:name="List Table 6 Colorful Accent 2" w:uiPriority="51"/>
+    <w:lsdException w:name="List Table 7 Colorful Accent 2" w:uiPriority="52"/>
+    <w:lsdException w:name="List Table 1 Light Accent 3" w:uiPriority="46"/>
+    <w:lsdException w:name="List Table 2 Accent 3" w:uiPriority="47"/>
+    <w:lsdException w:name="List Table 3 Accent 3" w:uiPriority="48"/>
+    <w:lsdException w:name="List Table 4 Accent 3" w:uiPriority="49"/>
+    <w:lsdException w:name="List Table 5 Dark Accent 3" w:uiPriority="50"/>
+    <w:lsdException w:name="List Table 6 Colorful Accent 3" w:uiPriority="51"/>
+    <w:lsdException w:name="List Table 7 Colorful Accent 3" w:uiPriority="52"/>
+    <w:lsdException w:name="List Table 1 Light Accent 4" w:uiPriority="46"/>
+    <w:lsdException w:name="List Table 2 Accent 4" w:uiPriority="47"/>
+    <w:lsdException w:name="List Table 3 Accent 4" w:uiPriority="48"/>
+    <w:lsdException w:name="List Table 4 Accent 4" w:uiPriority="49"/>
+    <w:lsdException w:name="List Table 5 Dark Accent 4" w:uiPriority="50"/>
+    <w:lsdException w:name="List Table 6 Colorful Accent 4" w:uiPriority="51"/>
+    <w:lsdException w:name="List Table 7 Colorful Accent 4" w:uiPriority="52"/>
+    <w:lsdException w:name="List Table 1 Light Accent 5" w:uiPriority="46"/>
+    <w:lsdException w:name="List Table 2 Accent 5" w:uiPriority="47"/>
+    <w:lsdException w:name="List Table 3 Accent 5" w:uiPriority="48"/>
+    <w:lsdException w:name="List Table 4 Accent 5" w:uiPriority="49"/>
+    <w:lsdException w:name="List Table 5 Dark Accent 5" w:uiPriority="50"/>
+    <w:lsdException w:name="List Table 6 Colorful Accent 5" w:uiPriority="51"/>
+    <w:lsdException w:name="List Table 7 Colorful Accent 5" w:uiPriority="52"/>
+    <w:lsdException w:name="List Table 1 Light Accent 6" w:uiPriority="46"/>
+    <w:lsdException w:name="List Table 2 Accent 6" w:uiPriority="47"/>
+    <w:lsdException w:name="List Table 3 Accent 6" w:uiPriority="48"/>
+    <w:lsdException w:name="List Table 4 Accent 6" w:uiPriority="49"/>
+    <w:lsdException w:name="List Table 5 Dark Accent 6" w:uiPriority="50"/>
+    <w:lsdException w:name="List Table 6 Colorful Accent 6" w:uiPriority="51"/>
+    <w:lsdException w:name="List Table 7 Colorful Accent 6" w:uiPriority="52"/>
   </w:latentStyles>
   <w:style w:type="paragraph" w:default="1" w:styleId="Normal">
     <w:name w:val="Normal"/>

</xml_diff>

<commit_message>
Paper prototype background template
</commit_message>
<xml_diff>
--- a/System_UseCaseTemplate.docx
+++ b/System_UseCaseTemplate.docx
@@ -56,386 +56,386 @@
       <w:r>
         <w:t>Flow of Events:</w:t>
       </w:r>
-    </w:p>
-    <w:p>
-      <w:pPr>
-        <w:widowControl w:val="0"/>
-        <w:autoSpaceDE w:val="0"/>
-        <w:autoSpaceDN w:val="0"/>
-        <w:adjustRightInd w:val="0"/>
-      </w:pPr>
-    </w:p>
-    <w:p>
-      <w:pPr>
-        <w:widowControl w:val="0"/>
-        <w:autoSpaceDE w:val="0"/>
-        <w:autoSpaceDN w:val="0"/>
-        <w:adjustRightInd w:val="0"/>
-      </w:pPr>
-    </w:p>
-    <w:p>
-      <w:pPr>
-        <w:widowControl w:val="0"/>
-        <w:autoSpaceDE w:val="0"/>
-        <w:autoSpaceDN w:val="0"/>
-        <w:adjustRightInd w:val="0"/>
-      </w:pPr>
-      <w:r>
-        <w:t xml:space="preserve"> 1. How &amp; When Use Case Starts &amp; Ends   </w:t>
-      </w:r>
-    </w:p>
-    <w:p>
-      <w:pPr>
-        <w:widowControl w:val="0"/>
-        <w:autoSpaceDE w:val="0"/>
-        <w:autoSpaceDN w:val="0"/>
-        <w:adjustRightInd w:val="0"/>
-      </w:pPr>
-      <w:r>
-        <w:tab/>
-        <w:t>1.1 Use Case begins when player runs .exe file.</w:t>
-      </w:r>
-    </w:p>
-    <w:p>
-      <w:pPr>
-        <w:widowControl w:val="0"/>
-        <w:autoSpaceDE w:val="0"/>
-        <w:autoSpaceDN w:val="0"/>
-        <w:adjustRightInd w:val="0"/>
-        <w:ind w:firstLine="720"/>
-      </w:pPr>
-      <w:r>
-        <w:t xml:space="preserve">1.2 The game ends when the player wins or hits the exit button at the top of the </w:t>
-      </w:r>
-      <w:r>
-        <w:tab/>
-      </w:r>
-      <w:r>
-        <w:tab/>
-      </w:r>
-      <w:r>
-        <w:tab/>
-      </w:r>
-      <w:r>
-        <w:t>screen</w:t>
-      </w:r>
-      <w:r>
-        <w:t>.</w:t>
-      </w:r>
-    </w:p>
-    <w:p>
-      <w:pPr>
-        <w:widowControl w:val="0"/>
-        <w:autoSpaceDE w:val="0"/>
-        <w:autoSpaceDN w:val="0"/>
-        <w:adjustRightInd w:val="0"/>
-      </w:pPr>
-    </w:p>
-    <w:p>
-      <w:pPr>
-        <w:widowControl w:val="0"/>
-        <w:autoSpaceDE w:val="0"/>
-        <w:autoSpaceDN w:val="0"/>
-        <w:adjustRightInd w:val="0"/>
-      </w:pPr>
-      <w:r>
-        <w:t xml:space="preserve"> 2. Normal Flow   </w:t>
-      </w:r>
-    </w:p>
-    <w:p>
-      <w:r>
-        <w:tab/>
-      </w:r>
-    </w:p>
-    <w:p>
-      <w:r>
-        <w:t xml:space="preserve">2.1 The system sets up the game board. </w:t>
-      </w:r>
-    </w:p>
-    <w:p>
-      <w:r>
-        <w:t>2.2 The system makes sure that all kings are fo</w:t>
-      </w:r>
-      <w:r>
-        <w:t>und in the deck and placed as the first card</w:t>
-      </w:r>
-      <w:r>
-        <w:tab/>
-      </w:r>
-      <w:r>
-        <w:tab/>
-        <w:t xml:space="preserve"> in a column. (S.1)</w:t>
-      </w:r>
-      <w:r>
-        <w:t xml:space="preserve"> </w:t>
-      </w:r>
-    </w:p>
-    <w:p>
-      <w:r>
-        <w:t>2</w:t>
-      </w:r>
-      <w:r>
-        <w:t>.3</w:t>
-      </w:r>
-      <w:r>
-        <w:t xml:space="preserve"> Once the game board is set up t</w:t>
-      </w:r>
-      <w:r>
-        <w:t>he user must be able to select</w:t>
-      </w:r>
-      <w:r>
-        <w:t xml:space="preserve"> the top cards of a </w:t>
-      </w:r>
-      <w:r>
-        <w:tab/>
-      </w:r>
-      <w:r>
-        <w:t xml:space="preserve">stack and move it. </w:t>
-      </w:r>
-      <w:r>
-        <w:t>(S.2</w:t>
-      </w:r>
-      <w:r>
-        <w:t xml:space="preserve">) </w:t>
-      </w:r>
-      <w:r>
-        <w:t>(E-1</w:t>
-      </w:r>
-      <w:r>
-        <w:t>)</w:t>
-      </w:r>
-      <w:r>
-        <w:t xml:space="preserve"> (E-2</w:t>
-      </w:r>
-      <w:r>
-        <w:t>)</w:t>
-      </w:r>
-    </w:p>
-    <w:p>
-      <w:r>
-        <w:t>2.4</w:t>
-      </w:r>
-      <w:r>
-        <w:t xml:space="preserve"> The Game is won when the player has moved all cards to the tableaus in the proper </w:t>
-      </w:r>
-      <w:r>
-        <w:tab/>
-      </w:r>
-      <w:r>
-        <w:t xml:space="preserve">order. </w:t>
-      </w:r>
-    </w:p>
-    <w:p>
-      <w:pPr>
-        <w:widowControl w:val="0"/>
-        <w:autoSpaceDE w:val="0"/>
-        <w:autoSpaceDN w:val="0"/>
-        <w:adjustRightInd w:val="0"/>
-      </w:pPr>
-    </w:p>
-    <w:p>
-      <w:pPr>
-        <w:widowControl w:val="0"/>
-        <w:autoSpaceDE w:val="0"/>
-        <w:autoSpaceDN w:val="0"/>
-        <w:adjustRightInd w:val="0"/>
-      </w:pPr>
-      <w:r>
-        <w:t xml:space="preserve"> 3. </w:t>
-      </w:r>
-      <w:proofErr w:type="spellStart"/>
-      <w:r>
-        <w:t>Subflows</w:t>
-      </w:r>
-      <w:proofErr w:type="spellEnd"/>
-      <w:r>
-        <w:t xml:space="preserve"> (if applicable)   </w:t>
-      </w:r>
-    </w:p>
-    <w:p>
-      <w:pPr>
-        <w:widowControl w:val="0"/>
-        <w:autoSpaceDE w:val="0"/>
-        <w:autoSpaceDN w:val="0"/>
-        <w:adjustRightInd w:val="0"/>
-      </w:pPr>
-      <w:r>
-        <w:tab/>
-        <w:t>S.1</w:t>
-      </w:r>
-      <w:r>
-        <w:t xml:space="preserve"> System checks to make sure multiple kings are not located in the same</w:t>
-      </w:r>
-      <w:r>
-        <w:tab/>
-      </w:r>
-      <w:r>
-        <w:tab/>
-      </w:r>
-      <w:r>
-        <w:tab/>
-        <w:t xml:space="preserve">    </w:t>
-      </w:r>
-      <w:r>
-        <w:tab/>
-        <w:t>column.</w:t>
-      </w:r>
-    </w:p>
-    <w:p>
-      <w:pPr>
-        <w:widowControl w:val="0"/>
-        <w:autoSpaceDE w:val="0"/>
-        <w:autoSpaceDN w:val="0"/>
-        <w:adjustRightInd w:val="0"/>
-      </w:pPr>
-      <w:r>
-        <w:tab/>
-        <w:t>S</w:t>
-      </w:r>
-      <w:r>
-        <w:t>.</w:t>
-      </w:r>
-      <w:r>
-        <w:t>2</w:t>
-      </w:r>
-      <w:r>
-        <w:t xml:space="preserve"> Player can place the card on another stack or on one of the tableaus.</w:t>
-      </w:r>
-    </w:p>
-    <w:p>
-      <w:pPr>
-        <w:widowControl w:val="0"/>
-        <w:autoSpaceDE w:val="0"/>
-        <w:autoSpaceDN w:val="0"/>
-        <w:adjustRightInd w:val="0"/>
-      </w:pPr>
-      <w:r>
-        <w:tab/>
-      </w:r>
-    </w:p>
-    <w:p>
-      <w:pPr>
-        <w:widowControl w:val="0"/>
-        <w:autoSpaceDE w:val="0"/>
-        <w:autoSpaceDN w:val="0"/>
-        <w:adjustRightInd w:val="0"/>
-      </w:pPr>
-      <w:r>
-        <w:t xml:space="preserve"> 4. </w:t>
-      </w:r>
-      <w:r>
-        <w:t>Exceptional</w:t>
-      </w:r>
-      <w:r>
-        <w:t xml:space="preserve"> Flow</w:t>
-      </w:r>
-    </w:p>
-    <w:p>
-      <w:pPr>
-        <w:widowControl w:val="0"/>
-        <w:autoSpaceDE w:val="0"/>
-        <w:autoSpaceDN w:val="0"/>
-        <w:adjustRightInd w:val="0"/>
-      </w:pPr>
-      <w:r>
-        <w:tab/>
-        <w:t>E-1</w:t>
-      </w:r>
-      <w:r>
-        <w:t xml:space="preserve"> If the player does not place the card they are moving on a card of higher</w:t>
-      </w:r>
-      <w:r>
-        <w:tab/>
-      </w:r>
-      <w:r>
-        <w:tab/>
-      </w:r>
-      <w:r>
-        <w:tab/>
-      </w:r>
-      <w:r>
-        <w:t xml:space="preserve"> value then the card will be rejected from the stack and returned to its</w:t>
-      </w:r>
-      <w:r>
-        <w:tab/>
-      </w:r>
-      <w:r>
-        <w:tab/>
-      </w:r>
-      <w:r>
-        <w:tab/>
-      </w:r>
-      <w:r>
-        <w:t xml:space="preserve"> original place. </w:t>
-      </w:r>
-    </w:p>
-    <w:p>
-      <w:pPr>
-        <w:widowControl w:val="0"/>
-        <w:autoSpaceDE w:val="0"/>
-        <w:autoSpaceDN w:val="0"/>
-        <w:adjustRightInd w:val="0"/>
-      </w:pPr>
-      <w:r>
-        <w:tab/>
-        <w:t>E</w:t>
-      </w:r>
-      <w:r>
-        <w:t>-</w:t>
-      </w:r>
-      <w:r>
-        <w:t>2 If the player places a lower value card on one of the higher value cards or</w:t>
-      </w:r>
-      <w:r>
-        <w:tab/>
-      </w:r>
-      <w:r>
-        <w:tab/>
-      </w:r>
-      <w:r>
-        <w:tab/>
-      </w:r>
-      <w:r>
-        <w:t xml:space="preserve"> card of a different suit</w:t>
-      </w:r>
-      <w:r>
-        <w:t xml:space="preserve"> located on the tableaus the card will be rejected</w:t>
-      </w:r>
-      <w:r>
-        <w:tab/>
-      </w:r>
-      <w:r>
-        <w:tab/>
-      </w:r>
-      <w:r>
-        <w:tab/>
-      </w:r>
-      <w:r>
-        <w:t xml:space="preserve"> from the stack and returned to its original place. </w:t>
-      </w:r>
-    </w:p>
-    <w:p>
-      <w:pPr>
-        <w:widowControl w:val="0"/>
-        <w:autoSpaceDE w:val="0"/>
-        <w:autoSpaceDN w:val="0"/>
-        <w:adjustRightInd w:val="0"/>
-      </w:pPr>
-    </w:p>
-    <w:p>
-      <w:r>
-        <w:br w:type="page"/>
-      </w:r>
-    </w:p>
-    <w:p>
-      <w:pPr>
-        <w:widowControl w:val="0"/>
-        <w:autoSpaceDE w:val="0"/>
-        <w:autoSpaceDN w:val="0"/>
-        <w:adjustRightInd w:val="0"/>
-      </w:pPr>
       <w:bookmarkStart w:id="0" w:name="_GoBack"/>
       <w:bookmarkEnd w:id="0"/>
+    </w:p>
+    <w:p>
+      <w:pPr>
+        <w:widowControl w:val="0"/>
+        <w:autoSpaceDE w:val="0"/>
+        <w:autoSpaceDN w:val="0"/>
+        <w:adjustRightInd w:val="0"/>
+      </w:pPr>
+    </w:p>
+    <w:p>
+      <w:pPr>
+        <w:widowControl w:val="0"/>
+        <w:autoSpaceDE w:val="0"/>
+        <w:autoSpaceDN w:val="0"/>
+        <w:adjustRightInd w:val="0"/>
+      </w:pPr>
+    </w:p>
+    <w:p>
+      <w:pPr>
+        <w:widowControl w:val="0"/>
+        <w:autoSpaceDE w:val="0"/>
+        <w:autoSpaceDN w:val="0"/>
+        <w:adjustRightInd w:val="0"/>
+      </w:pPr>
+      <w:r>
+        <w:t xml:space="preserve"> 1. How &amp; When Use Case Starts &amp; Ends   </w:t>
+      </w:r>
+    </w:p>
+    <w:p>
+      <w:pPr>
+        <w:widowControl w:val="0"/>
+        <w:autoSpaceDE w:val="0"/>
+        <w:autoSpaceDN w:val="0"/>
+        <w:adjustRightInd w:val="0"/>
+      </w:pPr>
+      <w:r>
+        <w:tab/>
+        <w:t>1.1 Use Case begins when player runs .exe file.</w:t>
+      </w:r>
+    </w:p>
+    <w:p>
+      <w:pPr>
+        <w:widowControl w:val="0"/>
+        <w:autoSpaceDE w:val="0"/>
+        <w:autoSpaceDN w:val="0"/>
+        <w:adjustRightInd w:val="0"/>
+        <w:ind w:firstLine="720"/>
+      </w:pPr>
+      <w:r>
+        <w:t xml:space="preserve">1.2 The game ends when the player wins or hits the exit button at the top of the </w:t>
+      </w:r>
+      <w:r>
+        <w:tab/>
+      </w:r>
+      <w:r>
+        <w:tab/>
+      </w:r>
+      <w:r>
+        <w:tab/>
+      </w:r>
+      <w:r>
+        <w:t>screen</w:t>
+      </w:r>
+      <w:r>
+        <w:t>.</w:t>
+      </w:r>
+    </w:p>
+    <w:p>
+      <w:pPr>
+        <w:widowControl w:val="0"/>
+        <w:autoSpaceDE w:val="0"/>
+        <w:autoSpaceDN w:val="0"/>
+        <w:adjustRightInd w:val="0"/>
+      </w:pPr>
+    </w:p>
+    <w:p>
+      <w:pPr>
+        <w:widowControl w:val="0"/>
+        <w:autoSpaceDE w:val="0"/>
+        <w:autoSpaceDN w:val="0"/>
+        <w:adjustRightInd w:val="0"/>
+      </w:pPr>
+      <w:r>
+        <w:t xml:space="preserve"> 2. Normal Flow   </w:t>
+      </w:r>
+    </w:p>
+    <w:p>
+      <w:r>
+        <w:tab/>
+      </w:r>
+    </w:p>
+    <w:p>
+      <w:r>
+        <w:t xml:space="preserve">2.1 The system sets up the game board. </w:t>
+      </w:r>
+    </w:p>
+    <w:p>
+      <w:r>
+        <w:t>2.2 The system makes sure that all kings are fo</w:t>
+      </w:r>
+      <w:r>
+        <w:t>und in the deck and placed as the first card</w:t>
+      </w:r>
+      <w:r>
+        <w:tab/>
+      </w:r>
+      <w:r>
+        <w:tab/>
+        <w:t xml:space="preserve"> in a column. (S.1)</w:t>
+      </w:r>
+      <w:r>
+        <w:t xml:space="preserve"> </w:t>
+      </w:r>
+    </w:p>
+    <w:p>
+      <w:r>
+        <w:t>2</w:t>
+      </w:r>
+      <w:r>
+        <w:t>.3</w:t>
+      </w:r>
+      <w:r>
+        <w:t xml:space="preserve"> Once the game board is set up t</w:t>
+      </w:r>
+      <w:r>
+        <w:t>he user must be able to select</w:t>
+      </w:r>
+      <w:r>
+        <w:t xml:space="preserve"> the top cards of a </w:t>
+      </w:r>
+      <w:r>
+        <w:tab/>
+      </w:r>
+      <w:r>
+        <w:t xml:space="preserve">stack and move it. </w:t>
+      </w:r>
+      <w:r>
+        <w:t>(S.2</w:t>
+      </w:r>
+      <w:r>
+        <w:t xml:space="preserve">) </w:t>
+      </w:r>
+      <w:r>
+        <w:t>(E-1</w:t>
+      </w:r>
+      <w:r>
+        <w:t>)</w:t>
+      </w:r>
+      <w:r>
+        <w:t xml:space="preserve"> (E-2</w:t>
+      </w:r>
+      <w:r>
+        <w:t>)</w:t>
+      </w:r>
+    </w:p>
+    <w:p>
+      <w:r>
+        <w:t>2.4</w:t>
+      </w:r>
+      <w:r>
+        <w:t xml:space="preserve"> The Game is won when the player has moved all cards to the tableaus in the proper </w:t>
+      </w:r>
+      <w:r>
+        <w:tab/>
+      </w:r>
+      <w:r>
+        <w:t xml:space="preserve">order. </w:t>
+      </w:r>
+    </w:p>
+    <w:p>
+      <w:pPr>
+        <w:widowControl w:val="0"/>
+        <w:autoSpaceDE w:val="0"/>
+        <w:autoSpaceDN w:val="0"/>
+        <w:adjustRightInd w:val="0"/>
+      </w:pPr>
+    </w:p>
+    <w:p>
+      <w:pPr>
+        <w:widowControl w:val="0"/>
+        <w:autoSpaceDE w:val="0"/>
+        <w:autoSpaceDN w:val="0"/>
+        <w:adjustRightInd w:val="0"/>
+      </w:pPr>
+      <w:r>
+        <w:t xml:space="preserve"> 3. </w:t>
+      </w:r>
+      <w:proofErr w:type="spellStart"/>
+      <w:r>
+        <w:t>Subflows</w:t>
+      </w:r>
+      <w:proofErr w:type="spellEnd"/>
+      <w:r>
+        <w:t xml:space="preserve"> (if applicable)   </w:t>
+      </w:r>
+    </w:p>
+    <w:p>
+      <w:pPr>
+        <w:widowControl w:val="0"/>
+        <w:autoSpaceDE w:val="0"/>
+        <w:autoSpaceDN w:val="0"/>
+        <w:adjustRightInd w:val="0"/>
+      </w:pPr>
+      <w:r>
+        <w:tab/>
+        <w:t>S.1</w:t>
+      </w:r>
+      <w:r>
+        <w:t xml:space="preserve"> System checks to make sure multiple kings are not located in the same</w:t>
+      </w:r>
+      <w:r>
+        <w:tab/>
+      </w:r>
+      <w:r>
+        <w:tab/>
+      </w:r>
+      <w:r>
+        <w:tab/>
+        <w:t xml:space="preserve">    </w:t>
+      </w:r>
+      <w:r>
+        <w:tab/>
+        <w:t>column.</w:t>
+      </w:r>
+    </w:p>
+    <w:p>
+      <w:pPr>
+        <w:widowControl w:val="0"/>
+        <w:autoSpaceDE w:val="0"/>
+        <w:autoSpaceDN w:val="0"/>
+        <w:adjustRightInd w:val="0"/>
+      </w:pPr>
+      <w:r>
+        <w:tab/>
+        <w:t>S</w:t>
+      </w:r>
+      <w:r>
+        <w:t>.</w:t>
+      </w:r>
+      <w:r>
+        <w:t>2</w:t>
+      </w:r>
+      <w:r>
+        <w:t xml:space="preserve"> Player can place the card on another stack or on one of the tableaus.</w:t>
+      </w:r>
+    </w:p>
+    <w:p>
+      <w:pPr>
+        <w:widowControl w:val="0"/>
+        <w:autoSpaceDE w:val="0"/>
+        <w:autoSpaceDN w:val="0"/>
+        <w:adjustRightInd w:val="0"/>
+      </w:pPr>
+      <w:r>
+        <w:tab/>
+      </w:r>
+    </w:p>
+    <w:p>
+      <w:pPr>
+        <w:widowControl w:val="0"/>
+        <w:autoSpaceDE w:val="0"/>
+        <w:autoSpaceDN w:val="0"/>
+        <w:adjustRightInd w:val="0"/>
+      </w:pPr>
+      <w:r>
+        <w:t xml:space="preserve"> 4. </w:t>
+      </w:r>
+      <w:r>
+        <w:t>Exceptional</w:t>
+      </w:r>
+      <w:r>
+        <w:t xml:space="preserve"> Flow</w:t>
+      </w:r>
+    </w:p>
+    <w:p>
+      <w:pPr>
+        <w:widowControl w:val="0"/>
+        <w:autoSpaceDE w:val="0"/>
+        <w:autoSpaceDN w:val="0"/>
+        <w:adjustRightInd w:val="0"/>
+      </w:pPr>
+      <w:r>
+        <w:tab/>
+        <w:t>E-1</w:t>
+      </w:r>
+      <w:r>
+        <w:t xml:space="preserve"> If the player does not place the card they are moving on a card of higher</w:t>
+      </w:r>
+      <w:r>
+        <w:tab/>
+      </w:r>
+      <w:r>
+        <w:tab/>
+      </w:r>
+      <w:r>
+        <w:tab/>
+      </w:r>
+      <w:r>
+        <w:t xml:space="preserve"> value then the card will be rejected from the stack and returned to its</w:t>
+      </w:r>
+      <w:r>
+        <w:tab/>
+      </w:r>
+      <w:r>
+        <w:tab/>
+      </w:r>
+      <w:r>
+        <w:tab/>
+      </w:r>
+      <w:r>
+        <w:t xml:space="preserve"> original place. </w:t>
+      </w:r>
+    </w:p>
+    <w:p>
+      <w:pPr>
+        <w:widowControl w:val="0"/>
+        <w:autoSpaceDE w:val="0"/>
+        <w:autoSpaceDN w:val="0"/>
+        <w:adjustRightInd w:val="0"/>
+      </w:pPr>
+      <w:r>
+        <w:tab/>
+        <w:t>E</w:t>
+      </w:r>
+      <w:r>
+        <w:t>-</w:t>
+      </w:r>
+      <w:r>
+        <w:t>2 If the player places a lower value card on one of the higher value cards or</w:t>
+      </w:r>
+      <w:r>
+        <w:tab/>
+      </w:r>
+      <w:r>
+        <w:tab/>
+      </w:r>
+      <w:r>
+        <w:tab/>
+      </w:r>
+      <w:r>
+        <w:t xml:space="preserve"> card of a different suit</w:t>
+      </w:r>
+      <w:r>
+        <w:t xml:space="preserve"> located on the tableaus the card will be rejected</w:t>
+      </w:r>
+      <w:r>
+        <w:tab/>
+      </w:r>
+      <w:r>
+        <w:tab/>
+      </w:r>
+      <w:r>
+        <w:tab/>
+      </w:r>
+      <w:r>
+        <w:t xml:space="preserve"> from the stack and returned to its original place. </w:t>
+      </w:r>
+    </w:p>
+    <w:p>
+      <w:pPr>
+        <w:widowControl w:val="0"/>
+        <w:autoSpaceDE w:val="0"/>
+        <w:autoSpaceDN w:val="0"/>
+        <w:adjustRightInd w:val="0"/>
+      </w:pPr>
+    </w:p>
+    <w:p>
+      <w:r>
+        <w:br w:type="page"/>
+      </w:r>
+    </w:p>
+    <w:p>
+      <w:pPr>
+        <w:widowControl w:val="0"/>
+        <w:autoSpaceDE w:val="0"/>
+        <w:autoSpaceDN w:val="0"/>
+        <w:adjustRightInd w:val="0"/>
+      </w:pPr>
     </w:p>
     <w:p>
       <w:pPr>
@@ -623,7 +623,25 @@
       <w:rPr>
         <w:u w:val="single"/>
       </w:rPr>
-      <w:t>Team HueHueHueHue</w:t>
+      <w:t xml:space="preserve">Team </w:t>
+    </w:r>
+    <w:r>
+      <w:rPr>
+        <w:u w:val="single"/>
+      </w:rPr>
+      <w:t>7 (</w:t>
+    </w:r>
+    <w:r>
+      <w:rPr>
+        <w:u w:val="single"/>
+      </w:rPr>
+      <w:t>HueHueHueHue</w:t>
+    </w:r>
+    <w:r>
+      <w:rPr>
+        <w:u w:val="single"/>
+      </w:rPr>
+      <w:t>)</w:t>
     </w:r>
     <w:r>
       <w:tab/>

</xml_diff>